<commit_message>
SQE Practices wrote down and continuation of specification report (still need architecture and domain model to "finish" it)
</commit_message>
<xml_diff>
--- a/docs/reports/TQS Product Specification Report - template.docx
+++ b/docs/reports/TQS Product Specification Report - template.docx
@@ -56,7 +56,7 @@
       </w:r>
       <w:r>
         <w:rPr/>
-        <w:t>2025-11-28</w:t>
+        <w:t>2025-11-29</w:t>
       </w:r>
       <w:r>
         <w:rPr/>
@@ -667,37 +667,18 @@
             </w:r>
             <w:r>
               <w:rPr>
-                <w:webHidden/>
-              </w:rPr>
-              <w:fldChar w:fldCharType="begin"/>
-            </w:r>
-            <w:r>
-              <w:rPr>
-                <w:webHidden/>
-              </w:rPr>
-              <w:instrText xml:space="preserve">PAGEREF _Toc213750837 \h</w:instrText>
-            </w:r>
-            <w:r>
-              <w:rPr>
-                <w:webHidden/>
-              </w:rPr>
-              <w:fldChar w:fldCharType="separate"/>
-            </w:r>
-            <w:r>
-              <w:rPr>
                 <w:rStyle w:val="IndexLink"/>
                 <w:vanish w:val="false"/>
               </w:rPr>
               <w:tab/>
-              <w:t>2</w:t>
-            </w:r>
-            <w:r>
-              <w:rPr>
-                <w:webHidden/>
-              </w:rPr>
-              <w:fldChar w:fldCharType="end"/>
             </w:r>
           </w:hyperlink>
+          <w:r>
+            <w:rPr>
+              <w:vanish w:val="false"/>
+            </w:rPr>
+            <w:t>4</w:t>
+          </w:r>
         </w:p>
         <w:p>
           <w:pPr>
@@ -748,37 +729,18 @@
             </w:r>
             <w:r>
               <w:rPr>
-                <w:webHidden/>
-              </w:rPr>
-              <w:fldChar w:fldCharType="begin"/>
-            </w:r>
-            <w:r>
-              <w:rPr>
-                <w:webHidden/>
-              </w:rPr>
-              <w:instrText xml:space="preserve">PAGEREF _Toc213750838 \h</w:instrText>
-            </w:r>
-            <w:r>
-              <w:rPr>
-                <w:webHidden/>
-              </w:rPr>
-              <w:fldChar w:fldCharType="separate"/>
-            </w:r>
-            <w:r>
-              <w:rPr>
                 <w:rStyle w:val="IndexLink"/>
                 <w:vanish w:val="false"/>
               </w:rPr>
               <w:tab/>
-              <w:t>3</w:t>
-            </w:r>
-            <w:r>
-              <w:rPr>
-                <w:webHidden/>
-              </w:rPr>
-              <w:fldChar w:fldCharType="end"/>
             </w:r>
           </w:hyperlink>
+          <w:r>
+            <w:rPr>
+              <w:vanish w:val="false"/>
+            </w:rPr>
+            <w:t>5</w:t>
+          </w:r>
         </w:p>
         <w:p>
           <w:pPr>
@@ -829,37 +791,18 @@
             </w:r>
             <w:r>
               <w:rPr>
-                <w:webHidden/>
-              </w:rPr>
-              <w:fldChar w:fldCharType="begin"/>
-            </w:r>
-            <w:r>
-              <w:rPr>
-                <w:webHidden/>
-              </w:rPr>
-              <w:instrText xml:space="preserve">PAGEREF _Toc213750839 \h</w:instrText>
-            </w:r>
-            <w:r>
-              <w:rPr>
-                <w:webHidden/>
-              </w:rPr>
-              <w:fldChar w:fldCharType="separate"/>
-            </w:r>
-            <w:r>
-              <w:rPr>
                 <w:rStyle w:val="IndexLink"/>
                 <w:vanish w:val="false"/>
               </w:rPr>
               <w:tab/>
-              <w:t>3</w:t>
-            </w:r>
-            <w:r>
-              <w:rPr>
-                <w:webHidden/>
-              </w:rPr>
-              <w:fldChar w:fldCharType="end"/>
             </w:r>
           </w:hyperlink>
+          <w:r>
+            <w:rPr>
+              <w:vanish w:val="false"/>
+            </w:rPr>
+            <w:t>5</w:t>
+          </w:r>
         </w:p>
         <w:p>
           <w:pPr>
@@ -902,37 +845,18 @@
             </w:r>
             <w:r>
               <w:rPr>
-                <w:webHidden/>
-              </w:rPr>
-              <w:fldChar w:fldCharType="begin"/>
-            </w:r>
-            <w:r>
-              <w:rPr>
-                <w:webHidden/>
-              </w:rPr>
-              <w:instrText xml:space="preserve">PAGEREF _Toc213750840 \h</w:instrText>
-            </w:r>
-            <w:r>
-              <w:rPr>
-                <w:webHidden/>
-              </w:rPr>
-              <w:fldChar w:fldCharType="separate"/>
-            </w:r>
-            <w:r>
-              <w:rPr>
                 <w:rStyle w:val="IndexLink"/>
                 <w:vanish w:val="false"/>
               </w:rPr>
               <w:tab/>
-              <w:t>3</w:t>
-            </w:r>
-            <w:r>
-              <w:rPr>
-                <w:webHidden/>
-              </w:rPr>
-              <w:fldChar w:fldCharType="end"/>
             </w:r>
           </w:hyperlink>
+          <w:r>
+            <w:rPr>
+              <w:vanish w:val="false"/>
+            </w:rPr>
+            <w:t>5</w:t>
+          </w:r>
         </w:p>
         <w:p>
           <w:pPr>
@@ -975,37 +899,18 @@
             </w:r>
             <w:r>
               <w:rPr>
-                <w:webHidden/>
-              </w:rPr>
-              <w:fldChar w:fldCharType="begin"/>
-            </w:r>
-            <w:r>
-              <w:rPr>
-                <w:webHidden/>
-              </w:rPr>
-              <w:instrText xml:space="preserve">PAGEREF _Toc213750841 \h</w:instrText>
-            </w:r>
-            <w:r>
-              <w:rPr>
-                <w:webHidden/>
-              </w:rPr>
-              <w:fldChar w:fldCharType="separate"/>
-            </w:r>
-            <w:r>
-              <w:rPr>
                 <w:rStyle w:val="IndexLink"/>
                 <w:vanish w:val="false"/>
               </w:rPr>
               <w:tab/>
-              <w:t>3</w:t>
-            </w:r>
-            <w:r>
-              <w:rPr>
-                <w:webHidden/>
-              </w:rPr>
-              <w:fldChar w:fldCharType="end"/>
             </w:r>
           </w:hyperlink>
+          <w:r>
+            <w:rPr>
+              <w:vanish w:val="false"/>
+            </w:rPr>
+            <w:t>5</w:t>
+          </w:r>
         </w:p>
         <w:p>
           <w:pPr>
@@ -1048,37 +953,18 @@
             </w:r>
             <w:r>
               <w:rPr>
-                <w:webHidden/>
-              </w:rPr>
-              <w:fldChar w:fldCharType="begin"/>
-            </w:r>
-            <w:r>
-              <w:rPr>
-                <w:webHidden/>
-              </w:rPr>
-              <w:instrText xml:space="preserve">PAGEREF _Toc213750842 \h</w:instrText>
-            </w:r>
-            <w:r>
-              <w:rPr>
-                <w:webHidden/>
-              </w:rPr>
-              <w:fldChar w:fldCharType="separate"/>
-            </w:r>
-            <w:r>
-              <w:rPr>
                 <w:rStyle w:val="IndexLink"/>
                 <w:vanish w:val="false"/>
               </w:rPr>
               <w:tab/>
-              <w:t>3</w:t>
-            </w:r>
-            <w:r>
-              <w:rPr>
-                <w:webHidden/>
-              </w:rPr>
-              <w:fldChar w:fldCharType="end"/>
             </w:r>
           </w:hyperlink>
+          <w:r>
+            <w:rPr>
+              <w:vanish w:val="false"/>
+            </w:rPr>
+            <w:t>6</w:t>
+          </w:r>
         </w:p>
         <w:p>
           <w:pPr>
@@ -1129,40 +1015,20 @@
             </w:r>
             <w:r>
               <w:rPr>
-                <w:webHidden/>
-              </w:rPr>
-              <w:fldChar w:fldCharType="begin"/>
-            </w:r>
-            <w:r>
-              <w:rPr>
-                <w:webHidden/>
-              </w:rPr>
-              <w:instrText xml:space="preserve">PAGEREF _Toc213750843 \h</w:instrText>
-            </w:r>
-            <w:r>
-              <w:rPr>
-                <w:webHidden/>
-              </w:rPr>
-              <w:fldChar w:fldCharType="separate"/>
-            </w:r>
-            <w:r>
-              <w:rPr>
                 <w:rStyle w:val="IndexLink"/>
                 <w:vanish w:val="false"/>
               </w:rPr>
               <w:tab/>
-              <w:t>3</w:t>
-            </w:r>
-            <w:r>
-              <w:rPr>
-                <w:webHidden/>
-              </w:rPr>
-              <w:fldChar w:fldCharType="end"/>
             </w:r>
           </w:hyperlink>
           <w:r>
             <w:rPr>
-              <w:rStyle w:val="IndexLink"/>
+              <w:vanish w:val="false"/>
+            </w:rPr>
+            <w:t>6</w:t>
+          </w:r>
+          <w:r>
+            <w:rPr>
               <w:vanish w:val="false"/>
             </w:rPr>
             <w:fldChar w:fldCharType="end"/>
@@ -1244,8 +1110,8 @@
         <w:pStyle w:val="Heading2"/>
         <w:rPr/>
       </w:pPr>
-      <w:bookmarkStart w:id="4" w:name="_Toc213750832"/>
-      <w:bookmarkStart w:id="5" w:name="_Toc36219512"/>
+      <w:bookmarkStart w:id="4" w:name="_Toc36219512"/>
+      <w:bookmarkStart w:id="5" w:name="_Toc213750832"/>
       <w:r>
         <w:rPr/>
         <w:t>Project limitations</w:t>
@@ -1341,8 +1207,8 @@
         <w:rPr/>
       </w:pPr>
       <w:bookmarkStart w:id="7" w:name="_Toc213750834"/>
-      <w:bookmarkStart w:id="8" w:name="_54zw1ionjsb1"/>
-      <w:bookmarkStart w:id="9" w:name="_Toc36219513"/>
+      <w:bookmarkStart w:id="8" w:name="_Toc36219513"/>
+      <w:bookmarkStart w:id="9" w:name="_54zw1ionjsb1"/>
       <w:bookmarkEnd w:id="8"/>
       <w:bookmarkEnd w:id="9"/>
       <w:r>
@@ -1365,51 +1231,12 @@
     </w:p>
     <w:p>
       <w:pPr>
-        <w:pStyle w:val="instructionsinline"/>
-        <w:rPr/>
-      </w:pPr>
-      <w:r>
-        <w:rPr/>
-        <w:t>&lt;functional (black-box) description of the application: Which is the high-level/business problem being solved by your system? Which are the key features you promise to address it?&gt;</w:t>
-      </w:r>
-    </w:p>
-    <w:p>
-      <w:pPr>
-        <w:pStyle w:val="instructionsinline"/>
-        <w:rPr/>
-      </w:pPr>
-      <w:r>
-        <w:rPr/>
-        <w:t xml:space="preserve">&lt;if needed, clarify what was planned/expected to be included but was changed to a different approach/concept &gt; </w:t>
-      </w:r>
-    </w:p>
-    <w:p>
-      <w:pPr>
-        <w:pStyle w:val="instructionsinline"/>
-        <w:rPr/>
-      </w:pPr>
-      <w:r>
-        <w:rPr/>
-        <w:t>&lt;optional: how is your system different or similar to other well-known products?&gt;</w:t>
-      </w:r>
-    </w:p>
-    <w:p>
-      <w:pPr>
-        <w:pStyle w:val="instructionsinline"/>
-        <w:rPr/>
-      </w:pPr>
-      <w:r>
-        <w:rPr/>
-        <w:t>&lt;optional: additional details on the process for the requirements gathering and selection (how did we developed the concept? Who helped us with the requirements? Etc)&gt;</w:t>
-      </w:r>
-    </w:p>
-    <w:p>
-      <w:pPr>
         <w:pStyle w:val="Normal"/>
         <w:rPr/>
       </w:pPr>
       <w:r>
         <w:rPr/>
+        <w:t xml:space="preserve">As mentioned before, the project is a peer-to-peer sports gear rental app that aims to provide fast cheap sports gear to regular customers and passive income to owners of said gear. </w:t>
       </w:r>
     </w:p>
     <w:p>
@@ -1419,7 +1246,27 @@
       </w:pPr>
       <w:r>
         <w:rPr/>
-        <w:t>As mentioned before, the project is a peer-to-peer sports gear rental app that aims to provide fast cheap sports gear to regular customers and passive income to owners of said gear. We plan on developing a smart search system so users can search for sport, date and location primarily, with a dynamic listing function with images, price, description, seasonal window and location. Some other important general features include a trust system with ratings and comments, and a payment system.</w:t>
+        <w:t>We plan on developing a smart search system so users can search for sport, date and location primarily, with a dynamic listing function with images, price, description, seasonal window and location. Some other important general features include a trust system with ratings and comments, and a payment system.</w:t>
+      </w:r>
+    </w:p>
+    <w:p>
+      <w:pPr>
+        <w:pStyle w:val="Normal"/>
+        <w:rPr/>
+      </w:pPr>
+      <w:r>
+        <w:rPr/>
+        <w:t>Our service is similar to GeerGarage, but for sports, and including Group Booking, feature that doesn’t exist in this competitor. Other “competitors” are either marketplaces, for very niche products or were shut down for lack of use.</w:t>
+      </w:r>
+    </w:p>
+    <w:p>
+      <w:pPr>
+        <w:pStyle w:val="Normal"/>
+        <w:rPr/>
+      </w:pPr>
+      <w:r>
+        <w:rPr/>
+        <w:t>To build the foundation of the project, we essencially looked up popular peer to peer marketplaces, for example Vinted, and gathered some cool practices they have on their websites/apps.</w:t>
       </w:r>
     </w:p>
     <w:p>
@@ -1444,175 +1291,1118 @@
     </w:p>
     <w:p>
       <w:pPr>
-        <w:pStyle w:val="instructionsinline"/>
-        <w:rPr/>
-      </w:pPr>
-      <w:r>
-        <w:rPr/>
-        <w:t>&lt;“Personas are fictional people. They have names, likenesses, clothes, occupations, families, friends, pets, possessions, and so forth. They have age, gender, ethnicity, educational achievement, and socioeconomic status. They have life stories, goals and tasks. Scenarios can be constructed around personas, but the personas come first. They are not ‘agents’ or ‘actors’ in a script, they are people. Photographs of the personas and their workplaces are created and displayed.  […] It is to obtain a more powerful level of identification and engagement that enable design, development, and testing to move forward more effectively”. Adapted from Grudin, J. and Pruitt, J., 2002, June. Personas, participatory design and product development: An infrastructure for engagement. In Proc. PDC (Vol. 2).</w:t>
-      </w:r>
-    </w:p>
-    <w:p>
-      <w:pPr>
-        <w:pStyle w:val="instructionsinline"/>
-        <w:rPr/>
-      </w:pPr>
-      <w:r>
-        <w:rPr/>
-        <w:t xml:space="preserve"> </w:t>
-      </w:r>
-      <w:r>
-        <w:rPr/>
-        <w:t xml:space="preserve">Sample personas: </w:t>
-      </w:r>
-      <w:hyperlink r:id="rId2">
-        <w:r>
-          <w:rPr>
-            <w:rStyle w:val="ListLabel28"/>
-            <w:color w:val="1155CC"/>
-            <w:u w:val="single"/>
-          </w:rPr>
-          <w:t>secção 4.1, neste artigo</w:t>
-        </w:r>
-      </w:hyperlink>
-      <w:r>
-        <w:rPr/>
-        <w:t xml:space="preserve"> (open access)] &gt;</w:t>
-      </w:r>
-    </w:p>
-    <w:p>
-      <w:pPr>
-        <w:pStyle w:val="Normal"/>
-        <w:rPr/>
-      </w:pPr>
-      <w:r>
-        <w:rPr/>
-        <w:t xml:space="preserve"> </w:t>
-      </w:r>
-    </w:p>
-    <w:p>
-      <w:pPr>
-        <w:pStyle w:val="instructionsinline"/>
-        <w:rPr/>
-      </w:pPr>
-      <w:r>
-        <w:rPr/>
-        <w:t>&lt;Develop one or more representative scenarios for each persona. You don’t need to include all possible details. Pick the main scenarios, related to the core value of the system.&gt;</w:t>
-      </w:r>
-    </w:p>
-    <w:p>
-      <w:pPr>
-        <w:pStyle w:val="instructionsinline"/>
-        <w:rPr/>
-      </w:pPr>
-      <w:r>
-        <w:rPr/>
-        <w:t>&lt;The scenarios tell the story of the Personas in their lives, doing their daily/professional activities that are relevant to find the points of contact with the system under specification.</w:t>
-      </w:r>
-    </w:p>
-    <w:p>
-      <w:pPr>
-        <w:pStyle w:val="instructionsinline"/>
-        <w:rPr/>
-      </w:pPr>
-      <w:r>
-        <w:rPr/>
-        <w:t xml:space="preserve">Scenarios are somewhat similar to use cases (they have a goal and tell a story), but, unlike use cases, they capture a larger process, with activities that may not use the software. Scenarios don’t require a “template”, like the usual use cases description.&gt; </w:t>
-      </w:r>
-    </w:p>
-    <w:p>
-      <w:pPr>
-        <w:pStyle w:val="instructionsinline"/>
-        <w:rPr>
+        <w:pStyle w:val="Heading3"/>
+        <w:ind w:hanging="0" w:left="567"/>
+        <w:rPr>
+          <w:b/>
+          <w:bCs/>
+          <w:color w:val="000000"/>
+        </w:rPr>
+      </w:pPr>
+      <w:r>
+        <w:rPr>
+          <w:b/>
+          <w:bCs/>
+          <w:color w:val="000000"/>
           <w:lang w:val="pt-PT"/>
         </w:rPr>
-      </w:pPr>
-      <w:r>
-        <w:rPr>
+        <w:t>Scenario 1: Alberto – "Turning Dust into Income"</w:t>
+      </w:r>
+    </w:p>
+    <w:p>
+      <w:pPr>
+        <w:pStyle w:val="BodyText"/>
+        <w:rPr/>
+      </w:pPr>
+      <w:r>
+        <w:rPr>
+          <w:b/>
+        </w:rPr>
+        <w:t>Persona:</w:t>
+      </w:r>
+      <w:r>
+        <w:rPr/>
+        <w:t xml:space="preserve"> Alberto Pais (The Owner); </w:t>
+      </w:r>
+      <w:r>
+        <w:rPr>
+          <w:b/>
+        </w:rPr>
+        <w:t>Core Value:</w:t>
+      </w:r>
+      <w:r>
+        <w:rPr/>
+        <w:t xml:space="preserve"> Passive income with security and control.</w:t>
+      </w:r>
+    </w:p>
+    <w:p>
+      <w:pPr>
+        <w:pStyle w:val="BodyText"/>
+        <w:rPr/>
+      </w:pPr>
+      <w:r>
+        <w:rPr>
+          <w:b/>
+        </w:rPr>
+        <w:t>The Situation:</w:t>
+      </w:r>
+      <w:r>
+        <w:rPr/>
+        <w:t xml:space="preserve"> It is a Tuesday evening. Alberto has just returned from coaching his youth football team. As he parks his car in the garage, he squeezes past his high-end mountain bike and a stack of surfboards he hasn't used since last summer. He feels a bit guilty that this expensive gear is gathering dust, but he is hesitant to sell it because he might want to use it again. He wants to monetize it but is worried about strangers damaging his prized possessions.</w:t>
+      </w:r>
+    </w:p>
+    <w:p>
+      <w:pPr>
+        <w:pStyle w:val="BodyText"/>
+        <w:rPr/>
+      </w:pPr>
+      <w:r>
+        <w:rPr>
+          <w:b/>
+        </w:rPr>
+        <w:t>The Interaction:</w:t>
+      </w:r>
+      <w:r>
+        <w:rPr/>
+        <w:t xml:space="preserve"> He takes out his phone and opens MEGA. He decides to list the surfboard. He snaps a few photos right there in the garage and uploads them.</w:t>
+      </w:r>
+    </w:p>
+    <w:p>
+      <w:pPr>
+        <w:pStyle w:val="BodyText"/>
+        <w:numPr>
+          <w:ilvl w:val="0"/>
+          <w:numId w:val="4"/>
+        </w:numPr>
+        <w:tabs>
+          <w:tab w:val="clear" w:pos="708"/>
+          <w:tab w:val="left" w:pos="0" w:leader="none"/>
+        </w:tabs>
+        <w:ind w:hanging="283" w:left="1276"/>
+        <w:rPr/>
+      </w:pPr>
+      <w:r>
+        <w:rPr>
+          <w:b/>
+        </w:rPr>
+        <w:t>Seasonal Control:</w:t>
+      </w:r>
+      <w:r>
+        <w:rPr/>
+        <w:t xml:space="preserve"> Since he knows he might want to surf in July, he sets the availability to "Weekends only" and blocks out his own vacation dates in July using the </w:t>
+      </w:r>
+      <w:r>
+        <w:rPr>
+          <w:b/>
+        </w:rPr>
+        <w:t>Seasonal Availability</w:t>
+      </w:r>
+      <w:r>
+        <w:rPr/>
+        <w:t xml:space="preserve"> calendar.</w:t>
+      </w:r>
+    </w:p>
+    <w:p>
+      <w:pPr>
+        <w:pStyle w:val="BodyText"/>
+        <w:numPr>
+          <w:ilvl w:val="0"/>
+          <w:numId w:val="4"/>
+        </w:numPr>
+        <w:tabs>
+          <w:tab w:val="clear" w:pos="708"/>
+          <w:tab w:val="left" w:pos="0" w:leader="none"/>
+        </w:tabs>
+        <w:ind w:hanging="283" w:left="1276"/>
+        <w:rPr/>
+      </w:pPr>
+      <w:r>
+        <w:rPr>
+          <w:b/>
+        </w:rPr>
+        <w:t>Safety First:</w:t>
+      </w:r>
+      <w:r>
+        <w:rPr/>
+        <w:t xml:space="preserve"> He toggles the "Require Condition Checklist" option and sets a buffer time of 48 hours between bookings so he has time to inspect the gear.</w:t>
+      </w:r>
+    </w:p>
+    <w:p>
+      <w:pPr>
+        <w:pStyle w:val="BodyText"/>
+        <w:rPr/>
+      </w:pPr>
+      <w:r>
+        <w:rPr>
+          <w:b/>
+        </w:rPr>
+        <w:t>The Outcome:</w:t>
+      </w:r>
+      <w:r>
+        <w:rPr/>
+        <w:t xml:space="preserve"> Two days later, while at work, he gets a notification. A renter with a 5-star rating wants the board for the weekend. Alberto checks the renter's profile and accepts with one tap. He feels secure knowing the platform handles the deposit and condition checks.</w:t>
+      </w:r>
+    </w:p>
+    <w:p>
+      <w:pPr>
+        <w:pStyle w:val="Heading3"/>
+        <w:ind w:hanging="0" w:left="567"/>
+        <w:rPr>
+          <w:b/>
+          <w:bCs/>
+          <w:color w:val="000000"/>
+        </w:rPr>
+      </w:pPr>
+      <w:r>
+        <w:rPr>
+          <w:b/>
+          <w:bCs/>
+          <w:color w:val="000000"/>
+        </w:rPr>
+        <w:t>Scenario 2: Eva – "The Friday Escape"</w:t>
+      </w:r>
+    </w:p>
+    <w:p>
+      <w:pPr>
+        <w:pStyle w:val="BodyText"/>
+        <w:rPr/>
+      </w:pPr>
+      <w:r>
+        <w:rPr>
+          <w:b/>
+        </w:rPr>
+        <w:t>Persona:</w:t>
+      </w:r>
+      <w:r>
+        <w:rPr/>
+        <w:t xml:space="preserve"> Eva Martins (The Spontaneous Renter); </w:t>
+      </w:r>
+      <w:r>
+        <w:rPr>
+          <w:b/>
+        </w:rPr>
+        <w:t>Core Value:</w:t>
+      </w:r>
+      <w:r>
+        <w:rPr/>
+        <w:t xml:space="preserve"> Speed and location-based convenience.</w:t>
+      </w:r>
+    </w:p>
+    <w:p>
+      <w:pPr>
+        <w:pStyle w:val="BodyText"/>
+        <w:rPr/>
+      </w:pPr>
+      <w:r>
+        <w:rPr>
+          <w:b/>
+        </w:rPr>
+        <w:t>The Situation:</w:t>
+      </w:r>
+      <w:r>
+        <w:rPr/>
+        <w:t xml:space="preserve"> It is Friday at 2:00 PM. Eva is finishing up her remote work for the week. Her friends text her: "The weather is perfect, let's meet at </w:t>
+      </w:r>
+      <w:r>
+        <w:rPr/>
+        <w:t>Barra</w:t>
+      </w:r>
+      <w:r>
+        <w:rPr/>
+        <w:t xml:space="preserve"> beach in an hour for a paddle session." Eva is excited but realizes she doesn't have a paddleboard, and the rental shops at the beach are usually sold out on sunny Fridays or have long queues.</w:t>
+      </w:r>
+    </w:p>
+    <w:p>
+      <w:pPr>
+        <w:pStyle w:val="BodyText"/>
+        <w:rPr/>
+      </w:pPr>
+      <w:r>
+        <w:rPr>
+          <w:b/>
+        </w:rPr>
+        <w:t>The Interaction:</w:t>
+      </w:r>
+      <w:r>
+        <w:rPr/>
+        <w:t xml:space="preserve"> She doesn't have time to wait for an owner to "approve" a request. She opens MEGA and:</w:t>
+      </w:r>
+    </w:p>
+    <w:p>
+      <w:pPr>
+        <w:pStyle w:val="BodyText"/>
+        <w:numPr>
+          <w:ilvl w:val="0"/>
+          <w:numId w:val="5"/>
+        </w:numPr>
+        <w:tabs>
+          <w:tab w:val="clear" w:pos="708"/>
+          <w:tab w:val="left" w:pos="0" w:leader="none"/>
+        </w:tabs>
+        <w:ind w:hanging="283" w:left="1276"/>
+        <w:rPr/>
+      </w:pPr>
+      <w:r>
+        <w:rPr>
+          <w:b/>
+        </w:rPr>
+        <w:t>Search:</w:t>
+      </w:r>
+      <w:r>
+        <w:rPr/>
+        <w:t xml:space="preserve"> Filters by "Stand Up Paddle" and her current location.</w:t>
+      </w:r>
+    </w:p>
+    <w:p>
+      <w:pPr>
+        <w:pStyle w:val="BodyText"/>
+        <w:numPr>
+          <w:ilvl w:val="0"/>
+          <w:numId w:val="5"/>
+        </w:numPr>
+        <w:tabs>
+          <w:tab w:val="clear" w:pos="708"/>
+          <w:tab w:val="left" w:pos="0" w:leader="none"/>
+        </w:tabs>
+        <w:ind w:hanging="283" w:left="1276"/>
+        <w:rPr/>
+      </w:pPr>
+      <w:r>
+        <w:rPr>
+          <w:b/>
+        </w:rPr>
+        <w:t>Instant Access:</w:t>
+      </w:r>
+      <w:r>
+        <w:rPr/>
+        <w:t xml:space="preserve"> She applies the </w:t>
+      </w:r>
+      <w:r>
+        <w:rPr>
+          <w:b/>
+        </w:rPr>
+        <w:t>"Instant Book"</w:t>
+      </w:r>
+      <w:r>
+        <w:rPr/>
+        <w:t xml:space="preserve"> filter to see only items that don't require manual approval.</w:t>
+      </w:r>
+    </w:p>
+    <w:p>
+      <w:pPr>
+        <w:pStyle w:val="BodyText"/>
+        <w:numPr>
+          <w:ilvl w:val="0"/>
+          <w:numId w:val="5"/>
+        </w:numPr>
+        <w:tabs>
+          <w:tab w:val="clear" w:pos="708"/>
+          <w:tab w:val="left" w:pos="0" w:leader="none"/>
+        </w:tabs>
+        <w:ind w:hanging="283" w:left="1276"/>
+        <w:rPr/>
+      </w:pPr>
+      <w:r>
+        <w:rPr>
+          <w:b/>
+        </w:rPr>
+        <w:t>Booking:</w:t>
+      </w:r>
+      <w:r>
+        <w:rPr/>
+        <w:t xml:space="preserve"> She finds a board listed by a nearby owner, reviews the specs, and books it immediately.</w:t>
+      </w:r>
+    </w:p>
+    <w:p>
+      <w:pPr>
+        <w:pStyle w:val="BodyText"/>
+        <w:rPr/>
+      </w:pPr>
+      <w:r>
+        <w:rPr>
+          <w:b/>
+        </w:rPr>
+        <w:t>The Outcome:</w:t>
+      </w:r>
+      <w:r>
+        <w:rPr/>
+        <w:t xml:space="preserve"> She receives an immediate confirmation with the pickup address (3 streets away). She picks up the board on her way to the beach. By 3:30 PM, she is in the water with her friends. No queues, no stress.</w:t>
+      </w:r>
+    </w:p>
+    <w:p>
+      <w:pPr>
+        <w:pStyle w:val="Heading3"/>
+        <w:ind w:hanging="0" w:left="567"/>
+        <w:rPr>
+          <w:b/>
+          <w:bCs/>
+          <w:color w:val="000000"/>
+        </w:rPr>
+      </w:pPr>
+      <w:r>
+        <w:rPr>
+          <w:b/>
+          <w:bCs/>
+          <w:color w:val="000000"/>
+        </w:rPr>
+        <w:t>Scenario 3: Sara – "The Guaranteed Group Trip"</w:t>
+      </w:r>
+    </w:p>
+    <w:p>
+      <w:pPr>
+        <w:pStyle w:val="BodyText"/>
+        <w:rPr/>
+      </w:pPr>
+      <w:r>
+        <w:rPr>
+          <w:b/>
+        </w:rPr>
+        <w:t>Persona:</w:t>
+      </w:r>
+      <w:r>
+        <w:rPr/>
+        <w:t xml:space="preserve"> Sara Coutinho (The Planner); </w:t>
+      </w:r>
+      <w:r>
+        <w:rPr>
+          <w:b/>
+        </w:rPr>
+        <w:t>Core Value:</w:t>
+      </w:r>
+      <w:r>
+        <w:rPr/>
+        <w:t xml:space="preserve"> Logistics management and reliability.</w:t>
+      </w:r>
+    </w:p>
+    <w:p>
+      <w:pPr>
+        <w:pStyle w:val="BodyText"/>
+        <w:rPr/>
+      </w:pPr>
+      <w:r>
+        <w:rPr>
+          <w:b/>
+        </w:rPr>
+        <w:t>The Situation:</w:t>
+      </w:r>
+      <w:r>
+        <w:rPr/>
+        <w:t xml:space="preserve"> Sara is organizing a hiking and cycling trip to Gerês for her group of 4 friends, scheduled for two months from now. She is the "planner" of the group and is stressed about logistics. She needs to ensure that when they arrive, there are exactly 4 mountain bikes available. She cannot risk arriving and finding only 3 bikes, or finding that the shop is closed.</w:t>
+      </w:r>
+    </w:p>
+    <w:p>
+      <w:pPr>
+        <w:pStyle w:val="BodyText"/>
+        <w:rPr/>
+      </w:pPr>
+      <w:r>
+        <w:rPr>
+          <w:b/>
+        </w:rPr>
+        <w:t>The Interaction:</w:t>
+      </w:r>
+      <w:r>
+        <w:rPr/>
+        <w:t xml:space="preserve"> She sits down at her laptop with her digital calendar open.</w:t>
+      </w:r>
+    </w:p>
+    <w:p>
+      <w:pPr>
+        <w:pStyle w:val="BodyText"/>
+        <w:numPr>
+          <w:ilvl w:val="0"/>
+          <w:numId w:val="6"/>
+        </w:numPr>
+        <w:tabs>
+          <w:tab w:val="clear" w:pos="708"/>
+          <w:tab w:val="left" w:pos="0" w:leader="none"/>
+        </w:tabs>
+        <w:ind w:hanging="283" w:left="1276"/>
+        <w:rPr/>
+      </w:pPr>
+      <w:r>
+        <w:rPr>
+          <w:b/>
+        </w:rPr>
+        <w:t>Future Planning:</w:t>
+      </w:r>
+      <w:r>
+        <w:rPr/>
+        <w:t xml:space="preserve"> She searches for bikes in Gerês for specific dates weeks in advance.</w:t>
+      </w:r>
+    </w:p>
+    <w:p>
+      <w:pPr>
+        <w:pStyle w:val="BodyText"/>
+        <w:numPr>
+          <w:ilvl w:val="0"/>
+          <w:numId w:val="6"/>
+        </w:numPr>
+        <w:tabs>
+          <w:tab w:val="clear" w:pos="708"/>
+          <w:tab w:val="left" w:pos="0" w:leader="none"/>
+        </w:tabs>
+        <w:ind w:hanging="283" w:left="1276"/>
+        <w:rPr/>
+      </w:pPr>
+      <w:r>
+        <w:rPr>
+          <w:b/>
+        </w:rPr>
+        <w:t>Group Logistics:</w:t>
+      </w:r>
+      <w:r>
+        <w:rPr/>
+        <w:t xml:space="preserve"> Instead of booking one by one, she uses the </w:t>
+      </w:r>
+      <w:r>
+        <w:rPr>
+          <w:b/>
+        </w:rPr>
+        <w:t>Group Booking</w:t>
+      </w:r>
+      <w:r>
+        <w:rPr/>
+        <w:t xml:space="preserve"> feature. She selects 4 bikes from the same owner (or compatible nearby owners) and adds them to a single cart.</w:t>
+      </w:r>
+    </w:p>
+    <w:p>
+      <w:pPr>
+        <w:pStyle w:val="BodyText"/>
+        <w:numPr>
+          <w:ilvl w:val="0"/>
+          <w:numId w:val="6"/>
+        </w:numPr>
+        <w:tabs>
+          <w:tab w:val="clear" w:pos="708"/>
+          <w:tab w:val="left" w:pos="0" w:leader="none"/>
+        </w:tabs>
+        <w:ind w:hanging="283" w:left="1276"/>
+        <w:rPr/>
+      </w:pPr>
+      <w:r>
+        <w:rPr>
+          <w:b/>
+        </w:rPr>
+        <w:t>Verification:</w:t>
+      </w:r>
+      <w:r>
+        <w:rPr/>
+        <w:t xml:space="preserve"> She checks the total price, including insurance for the whole group, and submits the request.</w:t>
+      </w:r>
+    </w:p>
+    <w:p>
+      <w:pPr>
+        <w:pStyle w:val="BodyText"/>
+        <w:rPr/>
+      </w:pPr>
+      <w:r>
+        <w:rPr>
+          <w:b/>
+        </w:rPr>
+        <w:t>The Outcome:</w:t>
+      </w:r>
+      <w:r>
+        <w:rPr/>
+        <w:t xml:space="preserve"> The system confirms availability for all 4 items simultaneously. She pays once. She receives a "Group Trip Dashboard" link which she shares with her friends, so everyone knows the gear is secured. She can relax until the trip.</w:t>
+      </w:r>
+    </w:p>
+    <w:p>
+      <w:pPr>
+        <w:pStyle w:val="Heading3"/>
+        <w:ind w:hanging="0" w:left="567"/>
+        <w:rPr>
+          <w:b/>
+          <w:bCs/>
+          <w:color w:val="000000"/>
+        </w:rPr>
+      </w:pPr>
+      <w:r>
+        <w:rPr>
+          <w:b/>
+          <w:bCs/>
+          <w:color w:val="000000"/>
           <w:lang w:val="pt-PT"/>
         </w:rPr>
-        <w:t xml:space="preserve">Sample: </w:t>
-      </w:r>
-      <w:hyperlink r:id="rId3">
-        <w:r>
-          <w:rPr>
-            <w:rStyle w:val="ListLabel29"/>
-            <w:color w:val="1155CC"/>
-            <w:u w:val="single"/>
-            <w:lang w:val="pt-PT"/>
-          </w:rPr>
-          <w:t>secção 4.2 neste artigo</w:t>
-        </w:r>
-      </w:hyperlink>
-      <w:r>
+        <w:t>Scenario 4: João – "The Low-Cost Trial"</w:t>
+      </w:r>
+    </w:p>
+    <w:p>
+      <w:pPr>
+        <w:pStyle w:val="BodyText"/>
+        <w:rPr/>
+      </w:pPr>
+      <w:r>
+        <w:rPr>
+          <w:b/>
+        </w:rPr>
+        <w:t>Persona:</w:t>
+      </w:r>
+      <w:r>
+        <w:rPr/>
+        <w:t xml:space="preserve"> João Ribeiro (The Beginner); </w:t>
+      </w:r>
+      <w:r>
+        <w:rPr>
+          <w:b/>
+        </w:rPr>
+        <w:t>Core Value:</w:t>
+      </w:r>
+      <w:r>
+        <w:rPr/>
+        <w:t xml:space="preserve"> Affordability and guidance.</w:t>
+      </w:r>
+    </w:p>
+    <w:p>
+      <w:pPr>
+        <w:pStyle w:val="BodyText"/>
+        <w:rPr/>
+      </w:pPr>
+      <w:r>
+        <w:rPr>
+          <w:b/>
+        </w:rPr>
+        <w:t>The Situation:</w:t>
+      </w:r>
+      <w:r>
+        <w:rPr/>
+        <w:t xml:space="preserve"> João has been invited to play Padel for the first time. He is a student on a tight budget and sees rackets online costing €150+. He doesn't want to invest that money without knowing if he even likes the sport.</w:t>
+      </w:r>
+    </w:p>
+    <w:p>
+      <w:pPr>
+        <w:pStyle w:val="BodyText"/>
+        <w:rPr/>
+      </w:pPr>
+      <w:r>
+        <w:rPr>
+          <w:b/>
+        </w:rPr>
+        <w:t>The Interaction:</w:t>
+      </w:r>
+      <w:r>
+        <w:rPr/>
+        <w:t xml:space="preserve"> He opens MEGA looking for a cheap solution.</w:t>
+      </w:r>
+    </w:p>
+    <w:p>
+      <w:pPr>
+        <w:pStyle w:val="BodyText"/>
+        <w:numPr>
+          <w:ilvl w:val="0"/>
+          <w:numId w:val="7"/>
+        </w:numPr>
+        <w:tabs>
+          <w:tab w:val="clear" w:pos="708"/>
+          <w:tab w:val="left" w:pos="0" w:leader="none"/>
+        </w:tabs>
+        <w:ind w:hanging="283" w:left="1276"/>
+        <w:rPr/>
+      </w:pPr>
+      <w:r>
+        <w:rPr>
+          <w:b/>
+        </w:rPr>
+        <w:t>Discovery:</w:t>
+      </w:r>
+      <w:r>
+        <w:rPr/>
+        <w:t xml:space="preserve"> He searches for "Padel Racket" and sorts by "Price: Low to High".</w:t>
+      </w:r>
+    </w:p>
+    <w:p>
+      <w:pPr>
+        <w:pStyle w:val="BodyText"/>
+        <w:numPr>
+          <w:ilvl w:val="0"/>
+          <w:numId w:val="7"/>
+        </w:numPr>
+        <w:tabs>
+          <w:tab w:val="clear" w:pos="708"/>
+          <w:tab w:val="left" w:pos="0" w:leader="none"/>
+        </w:tabs>
+        <w:ind w:hanging="283" w:left="1276"/>
+        <w:rPr/>
+      </w:pPr>
+      <w:r>
+        <w:rPr>
+          <w:b/>
+        </w:rPr>
+        <w:t>Trust:</w:t>
+      </w:r>
+      <w:r>
+        <w:rPr/>
+        <w:t xml:space="preserve"> He finds a racket for €5/day. Being a beginner, he doesn't know if it's a good brand, so he reads the </w:t>
+      </w:r>
+      <w:r>
+        <w:rPr>
+          <w:b/>
+        </w:rPr>
+        <w:t>Reviews</w:t>
+      </w:r>
+      <w:r>
+        <w:rPr/>
+        <w:t xml:space="preserve"> left by other renters to ensure it's not broken or too heavy.</w:t>
+      </w:r>
+    </w:p>
+    <w:p>
+      <w:pPr>
+        <w:pStyle w:val="BodyText"/>
+        <w:numPr>
+          <w:ilvl w:val="0"/>
+          <w:numId w:val="7"/>
+        </w:numPr>
+        <w:tabs>
+          <w:tab w:val="clear" w:pos="708"/>
+          <w:tab w:val="left" w:pos="0" w:leader="none"/>
+        </w:tabs>
+        <w:ind w:hanging="283" w:left="1276"/>
+        <w:rPr/>
+      </w:pPr>
+      <w:r>
+        <w:rPr>
+          <w:b/>
+        </w:rPr>
+        <w:t>Local Pickup:</w:t>
+      </w:r>
+      <w:r>
+        <w:rPr/>
+        <w:t xml:space="preserve"> He sees the owner is a fellow student at his university campus.</w:t>
+      </w:r>
+    </w:p>
+    <w:p>
+      <w:pPr>
+        <w:pStyle w:val="BodyText"/>
+        <w:rPr/>
+      </w:pPr>
+      <w:r>
+        <w:rPr>
+          <w:b/>
+        </w:rPr>
+        <w:t>The Outcome:</w:t>
+      </w:r>
+      <w:r>
+        <w:rPr/>
+        <w:t xml:space="preserve"> He requests the rental for a single day. He meets the owner on campus, plays his game, and returns it. He spent €5 instead of €150, satisfying his need to "try before committing".</w:t>
+      </w:r>
+    </w:p>
+    <w:p>
+      <w:pPr>
+        <w:pStyle w:val="Heading2"/>
+        <w:rPr/>
+      </w:pPr>
+      <w:bookmarkStart w:id="12" w:name="_Toc213750837"/>
+      <w:r>
+        <w:rPr/>
+        <w:t>Project epics and priorities</w:t>
+      </w:r>
+      <w:bookmarkEnd w:id="12"/>
+    </w:p>
+    <w:p>
+      <w:pPr>
+        <w:pStyle w:val="BodyText"/>
         <w:rPr>
           <w:lang w:val="pt-PT"/>
         </w:rPr>
-        <w:t xml:space="preserve"> (open access)] &gt;</w:t>
-      </w:r>
-    </w:p>
-    <w:p>
-      <w:pPr>
-        <w:pStyle w:val="Heading2"/>
-        <w:rPr/>
-      </w:pPr>
-      <w:bookmarkStart w:id="12" w:name="_Toc213750837"/>
-      <w:r>
-        <w:rPr/>
-        <w:t>Project epics and priorities</w:t>
-      </w:r>
-      <w:bookmarkEnd w:id="12"/>
-    </w:p>
-    <w:p>
-      <w:pPr>
-        <w:pStyle w:val="instructionsinline"/>
+      </w:pPr>
+      <w:r>
         <w:rPr>
           <w:lang w:val="pt-PT"/>
         </w:rPr>
-      </w:pPr>
-      <w:r>
+        <w:t>Our development roadmap prioritizes the "Critical Path" of the application. The goal is to establish a functional skeleton early, allowing for immediate testing of the core business logic before introducing complexity. The implementation is divided into three logical iterations:</w:t>
+      </w:r>
+    </w:p>
+    <w:p>
+      <w:pPr>
+        <w:pStyle w:val="BodyText"/>
         <w:rPr>
           <w:b/>
-          <w:szCs w:val="20"/>
-          <w:lang w:val="pt-PT"/>
-        </w:rPr>
-        <w:t>[</w:t>
-      </w:r>
-      <w:r>
-        <w:rPr>
-          <w:lang w:val="pt-PT"/>
-        </w:rPr>
-        <w:t xml:space="preserve">Apresentar um plano indicativo para a implementação incremental da solução ao longo de várias iterações/releases, explicando as funcionalidades a atingir por </w:t>
-      </w:r>
-      <w:hyperlink r:id="rId4">
-        <w:r>
-          <w:rPr>
-            <w:rStyle w:val="Hyperlink"/>
-            <w:rFonts w:eastAsia="Source Sans Pro" w:cs="Source Sans Pro" w:ascii="Source Sans Pro" w:hAnsi="Source Sans Pro"/>
-            <w:i/>
-            <w:lang w:val="pt-PT"/>
-          </w:rPr>
-          <w:t>epics</w:t>
-        </w:r>
-      </w:hyperlink>
-      <w:r>
-        <w:rPr>
-          <w:lang w:val="pt-PT"/>
-        </w:rPr>
-        <w:t xml:space="preserve"> ]</w:t>
-      </w:r>
-    </w:p>
-    <w:p>
-      <w:pPr>
-        <w:pStyle w:val="Normal"/>
-        <w:rPr>
-          <w:lang w:val="pt-PT"/>
-        </w:rPr>
-      </w:pPr>
-      <w:r>
-        <w:rPr>
-          <w:lang w:val="pt-PT"/>
-        </w:rPr>
+          <w:bCs/>
+          <w:sz w:val="22"/>
+          <w:szCs w:val="22"/>
+        </w:rPr>
+      </w:pPr>
+      <w:r>
+        <w:rPr>
+          <w:b/>
+          <w:bCs/>
+          <w:sz w:val="22"/>
+          <w:szCs w:val="22"/>
+        </w:rPr>
+        <w:t>Iteration 1: The Core Marketplace Loop (Functional Foundation)</w:t>
+      </w:r>
+    </w:p>
+    <w:p>
+      <w:pPr>
+        <w:pStyle w:val="BodyText"/>
+        <w:rPr/>
+      </w:pPr>
+      <w:r>
+        <w:rPr>
+          <w:b/>
+        </w:rPr>
+        <w:t>Target Epics:</w:t>
+      </w:r>
+      <w:r>
+        <w:rPr/>
+        <w:t xml:space="preserve"> 1 (Discovery), 2 (Management), 3 (Booking).</w:t>
+      </w:r>
+    </w:p>
+    <w:p>
+      <w:pPr>
+        <w:pStyle w:val="BodyText"/>
+        <w:numPr>
+          <w:ilvl w:val="0"/>
+          <w:numId w:val="8"/>
+        </w:numPr>
+        <w:tabs>
+          <w:tab w:val="clear" w:pos="708"/>
+          <w:tab w:val="left" w:pos="0" w:leader="none"/>
+        </w:tabs>
+        <w:ind w:hanging="283" w:left="1276"/>
+        <w:rPr/>
+      </w:pPr>
+      <w:r>
+        <w:rPr>
+          <w:b/>
+        </w:rPr>
+        <w:t>Objective:</w:t>
+      </w:r>
+      <w:r>
+        <w:rPr/>
+        <w:t xml:space="preserve"> To enable the fundamental interaction between the two key actors: an Owner listing an item and a Renter finding and requesting it.</w:t>
+      </w:r>
+    </w:p>
+    <w:p>
+      <w:pPr>
+        <w:pStyle w:val="BodyText"/>
+        <w:numPr>
+          <w:ilvl w:val="0"/>
+          <w:numId w:val="8"/>
+        </w:numPr>
+        <w:tabs>
+          <w:tab w:val="clear" w:pos="708"/>
+          <w:tab w:val="left" w:pos="0" w:leader="none"/>
+        </w:tabs>
+        <w:ind w:hanging="283" w:left="1276"/>
+        <w:rPr/>
+      </w:pPr>
+      <w:r>
+        <w:rPr>
+          <w:b/>
+        </w:rPr>
+        <w:t>Justification:</w:t>
+      </w:r>
+      <w:r>
+        <w:rPr/>
+        <w:t xml:space="preserve"> These Epics represent the minimum requirements for the system to exist. By implementing </w:t>
+      </w:r>
+      <w:r>
+        <w:rPr>
+          <w:b/>
+        </w:rPr>
+        <w:t>Search (Epic 1)</w:t>
+      </w:r>
+      <w:r>
+        <w:rPr/>
+        <w:t xml:space="preserve">, </w:t>
+      </w:r>
+      <w:r>
+        <w:rPr>
+          <w:b/>
+        </w:rPr>
+        <w:t>Equipment Listing (Epic 2)</w:t>
+      </w:r>
+      <w:r>
+        <w:rPr/>
+        <w:t xml:space="preserve">, and the </w:t>
+      </w:r>
+      <w:r>
+        <w:rPr>
+          <w:b/>
+        </w:rPr>
+        <w:t>Basic Booking Flow (Epic 3)</w:t>
+      </w:r>
+      <w:r>
+        <w:rPr/>
+        <w:t xml:space="preserve"> first, we ensure the backbone of the application is stable. This allows testing to begin immediately on the most frequently used features (availability checks and state changes) without being blocked by peripheral features.</w:t>
+      </w:r>
+    </w:p>
+    <w:p>
+      <w:pPr>
+        <w:pStyle w:val="BodyText"/>
+        <w:rPr>
+          <w:b/>
+          <w:bCs/>
+          <w:sz w:val="22"/>
+          <w:szCs w:val="22"/>
+        </w:rPr>
+      </w:pPr>
+      <w:r>
+        <w:rPr>
+          <w:b/>
+          <w:bCs/>
+          <w:sz w:val="22"/>
+          <w:szCs w:val="22"/>
+        </w:rPr>
+        <w:t>Iteration 2: Value Differentiators &amp; Security</w:t>
+      </w:r>
+    </w:p>
+    <w:p>
+      <w:pPr>
+        <w:pStyle w:val="BodyText"/>
+        <w:rPr/>
+      </w:pPr>
+      <w:r>
+        <w:rPr>
+          <w:b/>
+        </w:rPr>
+        <w:t>Target Epics:</w:t>
+      </w:r>
+      <w:r>
+        <w:rPr/>
+        <w:t xml:space="preserve"> 4 (Payments), 6 (Group Booking), 8 (Authentication).</w:t>
+      </w:r>
+    </w:p>
+    <w:p>
+      <w:pPr>
+        <w:pStyle w:val="BodyText"/>
+        <w:numPr>
+          <w:ilvl w:val="0"/>
+          <w:numId w:val="9"/>
+        </w:numPr>
+        <w:tabs>
+          <w:tab w:val="clear" w:pos="708"/>
+          <w:tab w:val="left" w:pos="0" w:leader="none"/>
+        </w:tabs>
+        <w:ind w:hanging="283" w:left="1276"/>
+        <w:rPr/>
+      </w:pPr>
+      <w:r>
+        <w:rPr>
+          <w:b/>
+        </w:rPr>
+        <w:t>Objective:</w:t>
+      </w:r>
+      <w:r>
+        <w:rPr/>
+        <w:t xml:space="preserve"> To transform the prototype into a viable product by securing access, monetizing transactions, and implementing MEGA's unique selling point.</w:t>
+      </w:r>
+    </w:p>
+    <w:p>
+      <w:pPr>
+        <w:pStyle w:val="BodyText"/>
+        <w:numPr>
+          <w:ilvl w:val="0"/>
+          <w:numId w:val="9"/>
+        </w:numPr>
+        <w:tabs>
+          <w:tab w:val="clear" w:pos="708"/>
+          <w:tab w:val="left" w:pos="0" w:leader="none"/>
+        </w:tabs>
+        <w:ind w:hanging="283" w:left="1276"/>
+        <w:rPr/>
+      </w:pPr>
+      <w:r>
+        <w:rPr>
+          <w:b/>
+        </w:rPr>
+        <w:t>Justification:</w:t>
+      </w:r>
+      <w:r>
+        <w:rPr/>
+        <w:t xml:space="preserve"> Once the core loop works, we introduce:</w:t>
+      </w:r>
+    </w:p>
+    <w:p>
+      <w:pPr>
+        <w:pStyle w:val="BodyText"/>
+        <w:numPr>
+          <w:ilvl w:val="1"/>
+          <w:numId w:val="9"/>
+        </w:numPr>
+        <w:tabs>
+          <w:tab w:val="clear" w:pos="708"/>
+          <w:tab w:val="left" w:pos="0" w:leader="none"/>
+        </w:tabs>
+        <w:ind w:hanging="283" w:left="1985"/>
+        <w:rPr/>
+      </w:pPr>
+      <w:r>
+        <w:rPr>
+          <w:b/>
+        </w:rPr>
+        <w:t>Group Bookings (Epic 6):</w:t>
+      </w:r>
+      <w:r>
+        <w:rPr/>
+        <w:t xml:space="preserve"> Our main competitive advantage (Persona Sara's need), allowing complex logistics.</w:t>
+      </w:r>
+    </w:p>
+    <w:p>
+      <w:pPr>
+        <w:pStyle w:val="BodyText"/>
+        <w:numPr>
+          <w:ilvl w:val="1"/>
+          <w:numId w:val="9"/>
+        </w:numPr>
+        <w:tabs>
+          <w:tab w:val="clear" w:pos="708"/>
+          <w:tab w:val="left" w:pos="0" w:leader="none"/>
+        </w:tabs>
+        <w:ind w:hanging="283" w:left="1985"/>
+        <w:rPr/>
+      </w:pPr>
+      <w:r>
+        <w:rPr>
+          <w:b/>
+        </w:rPr>
+        <w:t>Authentication (Epic 8):</w:t>
+      </w:r>
+      <w:r>
+        <w:rPr/>
+        <w:t xml:space="preserve"> Robust security, role management, and user profiles are integrated here to secure the booking process.</w:t>
+      </w:r>
+    </w:p>
+    <w:p>
+      <w:pPr>
+        <w:pStyle w:val="BodyText"/>
+        <w:numPr>
+          <w:ilvl w:val="1"/>
+          <w:numId w:val="9"/>
+        </w:numPr>
+        <w:tabs>
+          <w:tab w:val="clear" w:pos="708"/>
+          <w:tab w:val="left" w:pos="0" w:leader="none"/>
+        </w:tabs>
+        <w:ind w:hanging="283" w:left="1985"/>
+        <w:rPr/>
+      </w:pPr>
+      <w:r>
+        <w:rPr>
+          <w:b/>
+        </w:rPr>
+        <w:t>Payments (Epic 4):</w:t>
+      </w:r>
+      <w:r>
+        <w:rPr/>
+        <w:t xml:space="preserve"> Closing the loop by handling deposits and transactions.</w:t>
+      </w:r>
+    </w:p>
+    <w:p>
+      <w:pPr>
+        <w:pStyle w:val="BodyText"/>
+        <w:rPr>
+          <w:b/>
+          <w:bCs/>
+          <w:sz w:val="22"/>
+          <w:szCs w:val="22"/>
+        </w:rPr>
+      </w:pPr>
+      <w:r>
+        <w:rPr>
+          <w:b/>
+          <w:bCs/>
+          <w:sz w:val="22"/>
+          <w:szCs w:val="22"/>
+        </w:rPr>
+        <w:t>Iteration 3: Trust, Operations &amp; Polish</w:t>
+      </w:r>
+    </w:p>
+    <w:p>
+      <w:pPr>
+        <w:pStyle w:val="BodyText"/>
+        <w:rPr/>
+      </w:pPr>
+      <w:r>
+        <w:rPr>
+          <w:b/>
+        </w:rPr>
+        <w:t>Target Epics:</w:t>
+      </w:r>
+      <w:r>
+        <w:rPr/>
+        <w:t xml:space="preserve"> 5 (Reviews), 7 (Notifications), 9 (Administration).</w:t>
+      </w:r>
+    </w:p>
+    <w:p>
+      <w:pPr>
+        <w:pStyle w:val="BodyText"/>
+        <w:numPr>
+          <w:ilvl w:val="0"/>
+          <w:numId w:val="10"/>
+        </w:numPr>
+        <w:tabs>
+          <w:tab w:val="clear" w:pos="708"/>
+          <w:tab w:val="left" w:pos="0" w:leader="none"/>
+        </w:tabs>
+        <w:ind w:hanging="283" w:left="1276"/>
+        <w:rPr/>
+      </w:pPr>
+      <w:r>
+        <w:rPr>
+          <w:b/>
+        </w:rPr>
+        <w:t>Objective:</w:t>
+      </w:r>
+      <w:r>
+        <w:rPr/>
+        <w:t xml:space="preserve"> To enhance user retention, trust, and operational oversight.</w:t>
+      </w:r>
+    </w:p>
+    <w:p>
+      <w:pPr>
+        <w:pStyle w:val="BodyText"/>
+        <w:numPr>
+          <w:ilvl w:val="0"/>
+          <w:numId w:val="10"/>
+        </w:numPr>
+        <w:tabs>
+          <w:tab w:val="clear" w:pos="708"/>
+          <w:tab w:val="left" w:pos="0" w:leader="none"/>
+        </w:tabs>
+        <w:ind w:hanging="283" w:left="1276"/>
+        <w:rPr/>
+      </w:pPr>
+      <w:r>
+        <w:rPr>
+          <w:b/>
+        </w:rPr>
+        <w:t>Justification:</w:t>
+      </w:r>
+      <w:r>
+        <w:rPr/>
+        <w:t xml:space="preserve"> These are "quality of life" and trust features. </w:t>
+      </w:r>
+      <w:r>
+        <w:rPr>
+          <w:b/>
+        </w:rPr>
+        <w:t>Reviews &amp; Condition Checks (Epic 5)</w:t>
+      </w:r>
+      <w:r>
+        <w:rPr/>
+        <w:t xml:space="preserve"> are critical for long-term trust but require completed bookings to function. </w:t>
+      </w:r>
+      <w:r>
+        <w:rPr>
+          <w:b/>
+        </w:rPr>
+        <w:t>Notifications (Epic 7)</w:t>
+      </w:r>
+      <w:r>
+        <w:rPr/>
+        <w:t xml:space="preserve"> streamline communication, and the </w:t>
+      </w:r>
+      <w:r>
+        <w:rPr>
+          <w:b/>
+        </w:rPr>
+        <w:t>Admin Dashboard (Epic 9)</w:t>
+      </w:r>
+      <w:r>
+        <w:rPr/>
+        <w:t xml:space="preserve"> provides the necessary oversight for platform managers to monitor the system once it goes live.</w:t>
       </w:r>
     </w:p>
     <w:p>
@@ -1676,6 +2466,20 @@
     </w:p>
     <w:p>
       <w:pPr>
+        <w:pStyle w:val="Normal"/>
+        <w:rPr>
+          <w:color w:val="000000"/>
+        </w:rPr>
+      </w:pPr>
+      <w:r>
+        <w:rPr>
+          <w:color w:val="000000"/>
+        </w:rPr>
+        <w:t>Under Refinement</w:t>
+      </w:r>
+    </w:p>
+    <w:p>
+      <w:pPr>
         <w:pStyle w:val="Heading1"/>
         <w:numPr>
           <w:ilvl w:val="0"/>
@@ -1747,7 +2551,7 @@
         <w:rPr/>
         <w:t xml:space="preserve">Note the collection of </w:t>
       </w:r>
-      <w:hyperlink r:id="rId5">
+      <w:hyperlink r:id="rId2">
         <w:r>
           <w:rPr>
             <w:rStyle w:val="Hyperlink"/>
@@ -1769,7 +2573,7 @@
         </w:numPr>
         <w:rPr/>
       </w:pPr>
-      <w:hyperlink r:id="rId6">
+      <w:hyperlink r:id="rId3">
         <w:r>
           <w:rPr>
             <w:rStyle w:val="Hyperlink"/>
@@ -1824,6 +2628,16 @@
     </w:p>
     <w:p>
       <w:pPr>
+        <w:pStyle w:val="Normal"/>
+        <w:rPr/>
+      </w:pPr>
+      <w:r>
+        <w:rPr/>
+        <w:t>Under Refinement</w:t>
+      </w:r>
+    </w:p>
+    <w:p>
+      <w:pPr>
         <w:pStyle w:val="Heading2"/>
         <w:rPr/>
       </w:pPr>
@@ -1847,7 +2661,7 @@
         <w:rPr/>
         <w:t xml:space="preserve">Discuss architecture planned for the software solution: what are the main building blocks?  </w:t>
       </w:r>
-      <w:hyperlink r:id="rId7">
+      <w:hyperlink r:id="rId4">
         <w:r>
           <w:rPr>
             <w:rStyle w:val="Hyperlink"/>
@@ -1873,7 +2687,7 @@
         <w:rPr/>
         <w:t xml:space="preserve">refer to the </w:t>
       </w:r>
-      <w:hyperlink r:id="rId8">
+      <w:hyperlink r:id="rId5">
         <w:r>
           <w:rPr>
             <w:rStyle w:val="Hyperlink"/>
@@ -1922,6 +2736,25 @@
     </w:p>
     <w:p>
       <w:pPr>
+        <w:pStyle w:val="Normal"/>
+        <w:rPr/>
+      </w:pPr>
+      <w:r>
+        <w:rPr/>
+      </w:r>
+    </w:p>
+    <w:p>
+      <w:pPr>
+        <w:pStyle w:val="Normal"/>
+        <w:rPr/>
+      </w:pPr>
+      <w:r>
+        <w:rPr/>
+        <w:t>Under Refinement</w:t>
+      </w:r>
+    </w:p>
+    <w:p>
+      <w:pPr>
         <w:pStyle w:val="Heading2"/>
         <w:rPr/>
       </w:pPr>
@@ -1972,9 +2805,21 @@
         </w:rPr>
       </w:pPr>
       <w:r>
+        <w:rPr/>
+      </w:r>
+    </w:p>
+    <w:p>
+      <w:pPr>
+        <w:pStyle w:val="Normal"/>
         <w:rPr>
           <w:lang w:val="pt-PT"/>
         </w:rPr>
+      </w:pPr>
+      <w:r>
+        <w:rPr>
+          <w:lang w:val="pt-PT"/>
+        </w:rPr>
+        <w:t>Under Refinement</w:t>
       </w:r>
     </w:p>
     <w:p>
@@ -1987,8 +2832,8 @@
         <w:ind w:hanging="432" w:left="432" w:right="567"/>
         <w:rPr/>
       </w:pPr>
-      <w:bookmarkStart w:id="18" w:name="_Toc213750843"/>
-      <w:bookmarkStart w:id="19" w:name="_Toc36219516"/>
+      <w:bookmarkStart w:id="18" w:name="_Toc36219516"/>
+      <w:bookmarkStart w:id="19" w:name="_Toc213750843"/>
       <w:bookmarkStart w:id="20" w:name="_Toc36219513_Copy_1"/>
       <w:bookmarkEnd w:id="20"/>
       <w:r>
@@ -2031,7 +2876,7 @@
         <w:rPr/>
         <w:t xml:space="preserve">Be sure to use </w:t>
       </w:r>
-      <w:hyperlink r:id="rId9">
+      <w:hyperlink r:id="rId6">
         <w:r>
           <w:rPr>
             <w:rStyle w:val="Hyperlink"/>
@@ -2052,18 +2897,6 @@
       <w:r>
         <w:rPr/>
       </w:r>
-      <w:bookmarkStart w:id="21" w:name="_yc3oy6awb07y"/>
-      <w:bookmarkStart w:id="22" w:name="_4hzq10e8lamz"/>
-      <w:bookmarkStart w:id="23" w:name="_twg0iful1wkl"/>
-      <w:bookmarkStart w:id="24" w:name="_wzvxkf24vwmv"/>
-      <w:bookmarkStart w:id="25" w:name="_yc3oy6awb07y"/>
-      <w:bookmarkStart w:id="26" w:name="_4hzq10e8lamz"/>
-      <w:bookmarkStart w:id="27" w:name="_twg0iful1wkl"/>
-      <w:bookmarkStart w:id="28" w:name="_wzvxkf24vwmv"/>
-      <w:bookmarkEnd w:id="25"/>
-      <w:bookmarkEnd w:id="26"/>
-      <w:bookmarkEnd w:id="27"/>
-      <w:bookmarkEnd w:id="28"/>
     </w:p>
     <w:p>
       <w:pPr>
@@ -2072,13 +2905,14 @@
       </w:pPr>
       <w:r>
         <w:rPr/>
+        <w:t>Under Construction</w:t>
       </w:r>
     </w:p>
     <w:sectPr>
-      <w:headerReference w:type="even" r:id="rId10"/>
-      <w:headerReference w:type="default" r:id="rId11"/>
-      <w:footerReference w:type="even" r:id="rId12"/>
-      <w:footerReference w:type="default" r:id="rId13"/>
+      <w:headerReference w:type="even" r:id="rId7"/>
+      <w:headerReference w:type="default" r:id="rId8"/>
+      <w:footerReference w:type="even" r:id="rId9"/>
+      <w:footerReference w:type="default" r:id="rId10"/>
       <w:type w:val="nextPage"/>
       <w:pgSz w:w="11906" w:h="16838"/>
       <w:pgMar w:left="1247" w:right="1021" w:gutter="0" w:header="680" w:top="1134" w:footer="680" w:bottom="1134"/>
@@ -2148,7 +2982,7 @@
         <w:rStyle w:val="pagenr"/>
         <w:rFonts w:cs="Noto Sans Blk" w:ascii="Noto Sans Blk" w:hAnsi="Noto Sans Blk"/>
       </w:rPr>
-      <w:t>4</w:t>
+      <w:t>6</w:t>
     </w:r>
     <w:r>
       <w:rPr>
@@ -2260,7 +3094,7 @@
     </w:r>
     <w:r>
       <w:rPr/>
-      <w:t>3</w:t>
+      <w:t>5</w:t>
     </w:r>
     <w:r>
       <w:rPr/>
@@ -2302,15 +3136,15 @@
       <w:tblLook w:val="04a0" w:noHBand="0" w:noVBand="1" w:firstColumn="1" w:lastRow="0" w:lastColumn="0" w:firstRow="1"/>
     </w:tblPr>
     <w:tblGrid>
-      <w:gridCol w:w="4195"/>
-      <w:gridCol w:w="2174"/>
+      <w:gridCol w:w="4194"/>
+      <w:gridCol w:w="2175"/>
       <w:gridCol w:w="3274"/>
     </w:tblGrid>
     <w:tr>
       <w:trPr/>
       <w:tc>
         <w:tcPr>
-          <w:tcW w:w="4195" w:type="dxa"/>
+          <w:tcW w:w="4194" w:type="dxa"/>
           <w:tcBorders>
             <w:top w:val="nil"/>
             <w:left w:val="nil"/>
@@ -2340,7 +3174,7 @@
       </w:tc>
       <w:tc>
         <w:tcPr>
-          <w:tcW w:w="2174" w:type="dxa"/>
+          <w:tcW w:w="2175" w:type="dxa"/>
           <w:tcBorders>
             <w:top w:val="nil"/>
             <w:left w:val="nil"/>
@@ -2828,6 +3662,893 @@
       </w:rPr>
     </w:lvl>
   </w:abstractNum>
+  <w:abstractNum w:abstractNumId="4">
+    <w:lvl w:ilvl="0">
+      <w:start w:val="1"/>
+      <w:numFmt w:val="decimal"/>
+      <w:lvlText w:val="%1."/>
+      <w:lvlJc w:val="left"/>
+      <w:pPr>
+        <w:tabs>
+          <w:tab w:val="num" w:pos="709"/>
+        </w:tabs>
+        <w:ind w:left="709" w:hanging="283"/>
+      </w:pPr>
+      <w:rPr/>
+    </w:lvl>
+    <w:lvl w:ilvl="1">
+      <w:start w:val="1"/>
+      <w:numFmt w:val="decimal"/>
+      <w:lvlText w:val="%2."/>
+      <w:lvlJc w:val="left"/>
+      <w:pPr>
+        <w:tabs>
+          <w:tab w:val="num" w:pos="1418"/>
+        </w:tabs>
+        <w:ind w:left="1418" w:hanging="283"/>
+      </w:pPr>
+      <w:rPr/>
+    </w:lvl>
+    <w:lvl w:ilvl="2">
+      <w:start w:val="1"/>
+      <w:numFmt w:val="decimal"/>
+      <w:lvlText w:val="%3."/>
+      <w:lvlJc w:val="left"/>
+      <w:pPr>
+        <w:tabs>
+          <w:tab w:val="num" w:pos="2127"/>
+        </w:tabs>
+        <w:ind w:left="2127" w:hanging="283"/>
+      </w:pPr>
+      <w:rPr/>
+    </w:lvl>
+    <w:lvl w:ilvl="3">
+      <w:start w:val="1"/>
+      <w:numFmt w:val="decimal"/>
+      <w:lvlText w:val="%4."/>
+      <w:lvlJc w:val="left"/>
+      <w:pPr>
+        <w:tabs>
+          <w:tab w:val="num" w:pos="2836"/>
+        </w:tabs>
+        <w:ind w:left="2836" w:hanging="283"/>
+      </w:pPr>
+      <w:rPr/>
+    </w:lvl>
+    <w:lvl w:ilvl="4">
+      <w:start w:val="1"/>
+      <w:numFmt w:val="decimal"/>
+      <w:lvlText w:val="%5."/>
+      <w:lvlJc w:val="left"/>
+      <w:pPr>
+        <w:tabs>
+          <w:tab w:val="num" w:pos="3545"/>
+        </w:tabs>
+        <w:ind w:left="3545" w:hanging="283"/>
+      </w:pPr>
+      <w:rPr/>
+    </w:lvl>
+    <w:lvl w:ilvl="5">
+      <w:start w:val="1"/>
+      <w:numFmt w:val="decimal"/>
+      <w:lvlText w:val="%6."/>
+      <w:lvlJc w:val="left"/>
+      <w:pPr>
+        <w:tabs>
+          <w:tab w:val="num" w:pos="4254"/>
+        </w:tabs>
+        <w:ind w:left="4254" w:hanging="283"/>
+      </w:pPr>
+      <w:rPr/>
+    </w:lvl>
+    <w:lvl w:ilvl="6">
+      <w:start w:val="1"/>
+      <w:numFmt w:val="decimal"/>
+      <w:lvlText w:val="%7."/>
+      <w:lvlJc w:val="left"/>
+      <w:pPr>
+        <w:tabs>
+          <w:tab w:val="num" w:pos="4963"/>
+        </w:tabs>
+        <w:ind w:left="4963" w:hanging="283"/>
+      </w:pPr>
+      <w:rPr/>
+    </w:lvl>
+    <w:lvl w:ilvl="7">
+      <w:start w:val="1"/>
+      <w:numFmt w:val="decimal"/>
+      <w:lvlText w:val="%8."/>
+      <w:lvlJc w:val="left"/>
+      <w:pPr>
+        <w:tabs>
+          <w:tab w:val="num" w:pos="5672"/>
+        </w:tabs>
+        <w:ind w:left="5672" w:hanging="283"/>
+      </w:pPr>
+      <w:rPr/>
+    </w:lvl>
+    <w:lvl w:ilvl="8">
+      <w:start w:val="1"/>
+      <w:numFmt w:val="decimal"/>
+      <w:lvlText w:val="%9."/>
+      <w:lvlJc w:val="left"/>
+      <w:pPr>
+        <w:tabs>
+          <w:tab w:val="num" w:pos="6381"/>
+        </w:tabs>
+        <w:ind w:left="6381" w:hanging="283"/>
+      </w:pPr>
+      <w:rPr/>
+    </w:lvl>
+  </w:abstractNum>
+  <w:abstractNum w:abstractNumId="5">
+    <w:lvl w:ilvl="0">
+      <w:start w:val="1"/>
+      <w:numFmt w:val="decimal"/>
+      <w:lvlText w:val="%1."/>
+      <w:lvlJc w:val="left"/>
+      <w:pPr>
+        <w:tabs>
+          <w:tab w:val="num" w:pos="709"/>
+        </w:tabs>
+        <w:ind w:left="709" w:hanging="283"/>
+      </w:pPr>
+      <w:rPr/>
+    </w:lvl>
+    <w:lvl w:ilvl="1">
+      <w:start w:val="1"/>
+      <w:numFmt w:val="decimal"/>
+      <w:lvlText w:val="%2."/>
+      <w:lvlJc w:val="left"/>
+      <w:pPr>
+        <w:tabs>
+          <w:tab w:val="num" w:pos="1418"/>
+        </w:tabs>
+        <w:ind w:left="1418" w:hanging="283"/>
+      </w:pPr>
+      <w:rPr/>
+    </w:lvl>
+    <w:lvl w:ilvl="2">
+      <w:start w:val="1"/>
+      <w:numFmt w:val="decimal"/>
+      <w:lvlText w:val="%3."/>
+      <w:lvlJc w:val="left"/>
+      <w:pPr>
+        <w:tabs>
+          <w:tab w:val="num" w:pos="2127"/>
+        </w:tabs>
+        <w:ind w:left="2127" w:hanging="283"/>
+      </w:pPr>
+      <w:rPr/>
+    </w:lvl>
+    <w:lvl w:ilvl="3">
+      <w:start w:val="1"/>
+      <w:numFmt w:val="decimal"/>
+      <w:lvlText w:val="%4."/>
+      <w:lvlJc w:val="left"/>
+      <w:pPr>
+        <w:tabs>
+          <w:tab w:val="num" w:pos="2836"/>
+        </w:tabs>
+        <w:ind w:left="2836" w:hanging="283"/>
+      </w:pPr>
+      <w:rPr/>
+    </w:lvl>
+    <w:lvl w:ilvl="4">
+      <w:start w:val="1"/>
+      <w:numFmt w:val="decimal"/>
+      <w:lvlText w:val="%5."/>
+      <w:lvlJc w:val="left"/>
+      <w:pPr>
+        <w:tabs>
+          <w:tab w:val="num" w:pos="3545"/>
+        </w:tabs>
+        <w:ind w:left="3545" w:hanging="283"/>
+      </w:pPr>
+      <w:rPr/>
+    </w:lvl>
+    <w:lvl w:ilvl="5">
+      <w:start w:val="1"/>
+      <w:numFmt w:val="decimal"/>
+      <w:lvlText w:val="%6."/>
+      <w:lvlJc w:val="left"/>
+      <w:pPr>
+        <w:tabs>
+          <w:tab w:val="num" w:pos="4254"/>
+        </w:tabs>
+        <w:ind w:left="4254" w:hanging="283"/>
+      </w:pPr>
+      <w:rPr/>
+    </w:lvl>
+    <w:lvl w:ilvl="6">
+      <w:start w:val="1"/>
+      <w:numFmt w:val="decimal"/>
+      <w:lvlText w:val="%7."/>
+      <w:lvlJc w:val="left"/>
+      <w:pPr>
+        <w:tabs>
+          <w:tab w:val="num" w:pos="4963"/>
+        </w:tabs>
+        <w:ind w:left="4963" w:hanging="283"/>
+      </w:pPr>
+      <w:rPr/>
+    </w:lvl>
+    <w:lvl w:ilvl="7">
+      <w:start w:val="1"/>
+      <w:numFmt w:val="decimal"/>
+      <w:lvlText w:val="%8."/>
+      <w:lvlJc w:val="left"/>
+      <w:pPr>
+        <w:tabs>
+          <w:tab w:val="num" w:pos="5672"/>
+        </w:tabs>
+        <w:ind w:left="5672" w:hanging="283"/>
+      </w:pPr>
+      <w:rPr/>
+    </w:lvl>
+    <w:lvl w:ilvl="8">
+      <w:start w:val="1"/>
+      <w:numFmt w:val="decimal"/>
+      <w:lvlText w:val="%9."/>
+      <w:lvlJc w:val="left"/>
+      <w:pPr>
+        <w:tabs>
+          <w:tab w:val="num" w:pos="6381"/>
+        </w:tabs>
+        <w:ind w:left="6381" w:hanging="283"/>
+      </w:pPr>
+      <w:rPr/>
+    </w:lvl>
+  </w:abstractNum>
+  <w:abstractNum w:abstractNumId="6">
+    <w:lvl w:ilvl="0">
+      <w:start w:val="1"/>
+      <w:numFmt w:val="decimal"/>
+      <w:lvlText w:val="%1."/>
+      <w:lvlJc w:val="left"/>
+      <w:pPr>
+        <w:tabs>
+          <w:tab w:val="num" w:pos="709"/>
+        </w:tabs>
+        <w:ind w:left="709" w:hanging="283"/>
+      </w:pPr>
+      <w:rPr/>
+    </w:lvl>
+    <w:lvl w:ilvl="1">
+      <w:start w:val="1"/>
+      <w:numFmt w:val="decimal"/>
+      <w:lvlText w:val="%2."/>
+      <w:lvlJc w:val="left"/>
+      <w:pPr>
+        <w:tabs>
+          <w:tab w:val="num" w:pos="1418"/>
+        </w:tabs>
+        <w:ind w:left="1418" w:hanging="283"/>
+      </w:pPr>
+      <w:rPr/>
+    </w:lvl>
+    <w:lvl w:ilvl="2">
+      <w:start w:val="1"/>
+      <w:numFmt w:val="decimal"/>
+      <w:lvlText w:val="%3."/>
+      <w:lvlJc w:val="left"/>
+      <w:pPr>
+        <w:tabs>
+          <w:tab w:val="num" w:pos="2127"/>
+        </w:tabs>
+        <w:ind w:left="2127" w:hanging="283"/>
+      </w:pPr>
+      <w:rPr/>
+    </w:lvl>
+    <w:lvl w:ilvl="3">
+      <w:start w:val="1"/>
+      <w:numFmt w:val="decimal"/>
+      <w:lvlText w:val="%4."/>
+      <w:lvlJc w:val="left"/>
+      <w:pPr>
+        <w:tabs>
+          <w:tab w:val="num" w:pos="2836"/>
+        </w:tabs>
+        <w:ind w:left="2836" w:hanging="283"/>
+      </w:pPr>
+      <w:rPr/>
+    </w:lvl>
+    <w:lvl w:ilvl="4">
+      <w:start w:val="1"/>
+      <w:numFmt w:val="decimal"/>
+      <w:lvlText w:val="%5."/>
+      <w:lvlJc w:val="left"/>
+      <w:pPr>
+        <w:tabs>
+          <w:tab w:val="num" w:pos="3545"/>
+        </w:tabs>
+        <w:ind w:left="3545" w:hanging="283"/>
+      </w:pPr>
+      <w:rPr/>
+    </w:lvl>
+    <w:lvl w:ilvl="5">
+      <w:start w:val="1"/>
+      <w:numFmt w:val="decimal"/>
+      <w:lvlText w:val="%6."/>
+      <w:lvlJc w:val="left"/>
+      <w:pPr>
+        <w:tabs>
+          <w:tab w:val="num" w:pos="4254"/>
+        </w:tabs>
+        <w:ind w:left="4254" w:hanging="283"/>
+      </w:pPr>
+      <w:rPr/>
+    </w:lvl>
+    <w:lvl w:ilvl="6">
+      <w:start w:val="1"/>
+      <w:numFmt w:val="decimal"/>
+      <w:lvlText w:val="%7."/>
+      <w:lvlJc w:val="left"/>
+      <w:pPr>
+        <w:tabs>
+          <w:tab w:val="num" w:pos="4963"/>
+        </w:tabs>
+        <w:ind w:left="4963" w:hanging="283"/>
+      </w:pPr>
+      <w:rPr/>
+    </w:lvl>
+    <w:lvl w:ilvl="7">
+      <w:start w:val="1"/>
+      <w:numFmt w:val="decimal"/>
+      <w:lvlText w:val="%8."/>
+      <w:lvlJc w:val="left"/>
+      <w:pPr>
+        <w:tabs>
+          <w:tab w:val="num" w:pos="5672"/>
+        </w:tabs>
+        <w:ind w:left="5672" w:hanging="283"/>
+      </w:pPr>
+      <w:rPr/>
+    </w:lvl>
+    <w:lvl w:ilvl="8">
+      <w:start w:val="1"/>
+      <w:numFmt w:val="decimal"/>
+      <w:lvlText w:val="%9."/>
+      <w:lvlJc w:val="left"/>
+      <w:pPr>
+        <w:tabs>
+          <w:tab w:val="num" w:pos="6381"/>
+        </w:tabs>
+        <w:ind w:left="6381" w:hanging="283"/>
+      </w:pPr>
+      <w:rPr/>
+    </w:lvl>
+  </w:abstractNum>
+  <w:abstractNum w:abstractNumId="7">
+    <w:lvl w:ilvl="0">
+      <w:start w:val="1"/>
+      <w:numFmt w:val="decimal"/>
+      <w:lvlText w:val="%1."/>
+      <w:lvlJc w:val="left"/>
+      <w:pPr>
+        <w:tabs>
+          <w:tab w:val="num" w:pos="709"/>
+        </w:tabs>
+        <w:ind w:left="709" w:hanging="283"/>
+      </w:pPr>
+      <w:rPr/>
+    </w:lvl>
+    <w:lvl w:ilvl="1">
+      <w:start w:val="1"/>
+      <w:numFmt w:val="decimal"/>
+      <w:lvlText w:val="%2."/>
+      <w:lvlJc w:val="left"/>
+      <w:pPr>
+        <w:tabs>
+          <w:tab w:val="num" w:pos="1418"/>
+        </w:tabs>
+        <w:ind w:left="1418" w:hanging="283"/>
+      </w:pPr>
+      <w:rPr/>
+    </w:lvl>
+    <w:lvl w:ilvl="2">
+      <w:start w:val="1"/>
+      <w:numFmt w:val="decimal"/>
+      <w:lvlText w:val="%3."/>
+      <w:lvlJc w:val="left"/>
+      <w:pPr>
+        <w:tabs>
+          <w:tab w:val="num" w:pos="2127"/>
+        </w:tabs>
+        <w:ind w:left="2127" w:hanging="283"/>
+      </w:pPr>
+      <w:rPr/>
+    </w:lvl>
+    <w:lvl w:ilvl="3">
+      <w:start w:val="1"/>
+      <w:numFmt w:val="decimal"/>
+      <w:lvlText w:val="%4."/>
+      <w:lvlJc w:val="left"/>
+      <w:pPr>
+        <w:tabs>
+          <w:tab w:val="num" w:pos="2836"/>
+        </w:tabs>
+        <w:ind w:left="2836" w:hanging="283"/>
+      </w:pPr>
+      <w:rPr/>
+    </w:lvl>
+    <w:lvl w:ilvl="4">
+      <w:start w:val="1"/>
+      <w:numFmt w:val="decimal"/>
+      <w:lvlText w:val="%5."/>
+      <w:lvlJc w:val="left"/>
+      <w:pPr>
+        <w:tabs>
+          <w:tab w:val="num" w:pos="3545"/>
+        </w:tabs>
+        <w:ind w:left="3545" w:hanging="283"/>
+      </w:pPr>
+      <w:rPr/>
+    </w:lvl>
+    <w:lvl w:ilvl="5">
+      <w:start w:val="1"/>
+      <w:numFmt w:val="decimal"/>
+      <w:lvlText w:val="%6."/>
+      <w:lvlJc w:val="left"/>
+      <w:pPr>
+        <w:tabs>
+          <w:tab w:val="num" w:pos="4254"/>
+        </w:tabs>
+        <w:ind w:left="4254" w:hanging="283"/>
+      </w:pPr>
+      <w:rPr/>
+    </w:lvl>
+    <w:lvl w:ilvl="6">
+      <w:start w:val="1"/>
+      <w:numFmt w:val="decimal"/>
+      <w:lvlText w:val="%7."/>
+      <w:lvlJc w:val="left"/>
+      <w:pPr>
+        <w:tabs>
+          <w:tab w:val="num" w:pos="4963"/>
+        </w:tabs>
+        <w:ind w:left="4963" w:hanging="283"/>
+      </w:pPr>
+      <w:rPr/>
+    </w:lvl>
+    <w:lvl w:ilvl="7">
+      <w:start w:val="1"/>
+      <w:numFmt w:val="decimal"/>
+      <w:lvlText w:val="%8."/>
+      <w:lvlJc w:val="left"/>
+      <w:pPr>
+        <w:tabs>
+          <w:tab w:val="num" w:pos="5672"/>
+        </w:tabs>
+        <w:ind w:left="5672" w:hanging="283"/>
+      </w:pPr>
+      <w:rPr/>
+    </w:lvl>
+    <w:lvl w:ilvl="8">
+      <w:start w:val="1"/>
+      <w:numFmt w:val="decimal"/>
+      <w:lvlText w:val="%9."/>
+      <w:lvlJc w:val="left"/>
+      <w:pPr>
+        <w:tabs>
+          <w:tab w:val="num" w:pos="6381"/>
+        </w:tabs>
+        <w:ind w:left="6381" w:hanging="283"/>
+      </w:pPr>
+      <w:rPr/>
+    </w:lvl>
+  </w:abstractNum>
+  <w:abstractNum w:abstractNumId="8">
+    <w:lvl w:ilvl="0">
+      <w:start w:val="1"/>
+      <w:numFmt w:val="bullet"/>
+      <w:lvlText w:val=""/>
+      <w:lvlJc w:val="left"/>
+      <w:pPr>
+        <w:tabs>
+          <w:tab w:val="num" w:pos="709"/>
+        </w:tabs>
+        <w:ind w:left="709" w:hanging="283"/>
+      </w:pPr>
+      <w:rPr>
+        <w:rFonts w:ascii="Symbol" w:hAnsi="Symbol" w:cs="Symbol" w:hint="default"/>
+      </w:rPr>
+    </w:lvl>
+    <w:lvl w:ilvl="1">
+      <w:start w:val="1"/>
+      <w:numFmt w:val="bullet"/>
+      <w:lvlText w:val=""/>
+      <w:lvlJc w:val="left"/>
+      <w:pPr>
+        <w:tabs>
+          <w:tab w:val="num" w:pos="1418"/>
+        </w:tabs>
+        <w:ind w:left="1418" w:hanging="283"/>
+      </w:pPr>
+      <w:rPr>
+        <w:rFonts w:ascii="Symbol" w:hAnsi="Symbol" w:cs="Symbol" w:hint="default"/>
+      </w:rPr>
+    </w:lvl>
+    <w:lvl w:ilvl="2">
+      <w:start w:val="1"/>
+      <w:numFmt w:val="bullet"/>
+      <w:lvlText w:val=""/>
+      <w:lvlJc w:val="left"/>
+      <w:pPr>
+        <w:tabs>
+          <w:tab w:val="num" w:pos="2127"/>
+        </w:tabs>
+        <w:ind w:left="2127" w:hanging="283"/>
+      </w:pPr>
+      <w:rPr>
+        <w:rFonts w:ascii="Symbol" w:hAnsi="Symbol" w:cs="Symbol" w:hint="default"/>
+      </w:rPr>
+    </w:lvl>
+    <w:lvl w:ilvl="3">
+      <w:start w:val="1"/>
+      <w:numFmt w:val="bullet"/>
+      <w:lvlText w:val=""/>
+      <w:lvlJc w:val="left"/>
+      <w:pPr>
+        <w:tabs>
+          <w:tab w:val="num" w:pos="2836"/>
+        </w:tabs>
+        <w:ind w:left="2836" w:hanging="283"/>
+      </w:pPr>
+      <w:rPr>
+        <w:rFonts w:ascii="Symbol" w:hAnsi="Symbol" w:cs="Symbol" w:hint="default"/>
+      </w:rPr>
+    </w:lvl>
+    <w:lvl w:ilvl="4">
+      <w:start w:val="1"/>
+      <w:numFmt w:val="bullet"/>
+      <w:lvlText w:val=""/>
+      <w:lvlJc w:val="left"/>
+      <w:pPr>
+        <w:tabs>
+          <w:tab w:val="num" w:pos="3545"/>
+        </w:tabs>
+        <w:ind w:left="3545" w:hanging="283"/>
+      </w:pPr>
+      <w:rPr>
+        <w:rFonts w:ascii="Symbol" w:hAnsi="Symbol" w:cs="Symbol" w:hint="default"/>
+      </w:rPr>
+    </w:lvl>
+    <w:lvl w:ilvl="5">
+      <w:start w:val="1"/>
+      <w:numFmt w:val="bullet"/>
+      <w:lvlText w:val=""/>
+      <w:lvlJc w:val="left"/>
+      <w:pPr>
+        <w:tabs>
+          <w:tab w:val="num" w:pos="4254"/>
+        </w:tabs>
+        <w:ind w:left="4254" w:hanging="283"/>
+      </w:pPr>
+      <w:rPr>
+        <w:rFonts w:ascii="Symbol" w:hAnsi="Symbol" w:cs="Symbol" w:hint="default"/>
+      </w:rPr>
+    </w:lvl>
+    <w:lvl w:ilvl="6">
+      <w:start w:val="1"/>
+      <w:numFmt w:val="bullet"/>
+      <w:lvlText w:val=""/>
+      <w:lvlJc w:val="left"/>
+      <w:pPr>
+        <w:tabs>
+          <w:tab w:val="num" w:pos="4963"/>
+        </w:tabs>
+        <w:ind w:left="4963" w:hanging="283"/>
+      </w:pPr>
+      <w:rPr>
+        <w:rFonts w:ascii="Symbol" w:hAnsi="Symbol" w:cs="Symbol" w:hint="default"/>
+      </w:rPr>
+    </w:lvl>
+    <w:lvl w:ilvl="7">
+      <w:start w:val="1"/>
+      <w:numFmt w:val="bullet"/>
+      <w:lvlText w:val=""/>
+      <w:lvlJc w:val="left"/>
+      <w:pPr>
+        <w:tabs>
+          <w:tab w:val="num" w:pos="5672"/>
+        </w:tabs>
+        <w:ind w:left="5672" w:hanging="283"/>
+      </w:pPr>
+      <w:rPr>
+        <w:rFonts w:ascii="Symbol" w:hAnsi="Symbol" w:cs="Symbol" w:hint="default"/>
+      </w:rPr>
+    </w:lvl>
+    <w:lvl w:ilvl="8">
+      <w:start w:val="1"/>
+      <w:numFmt w:val="bullet"/>
+      <w:lvlText w:val=""/>
+      <w:lvlJc w:val="left"/>
+      <w:pPr>
+        <w:tabs>
+          <w:tab w:val="num" w:pos="6381"/>
+        </w:tabs>
+        <w:ind w:left="6381" w:hanging="283"/>
+      </w:pPr>
+      <w:rPr>
+        <w:rFonts w:ascii="Symbol" w:hAnsi="Symbol" w:cs="Symbol" w:hint="default"/>
+      </w:rPr>
+    </w:lvl>
+  </w:abstractNum>
+  <w:abstractNum w:abstractNumId="9">
+    <w:lvl w:ilvl="0">
+      <w:start w:val="1"/>
+      <w:numFmt w:val="bullet"/>
+      <w:lvlText w:val=""/>
+      <w:lvlJc w:val="left"/>
+      <w:pPr>
+        <w:tabs>
+          <w:tab w:val="num" w:pos="709"/>
+        </w:tabs>
+        <w:ind w:left="709" w:hanging="283"/>
+      </w:pPr>
+      <w:rPr>
+        <w:rFonts w:ascii="Symbol" w:hAnsi="Symbol" w:cs="Symbol" w:hint="default"/>
+      </w:rPr>
+    </w:lvl>
+    <w:lvl w:ilvl="1">
+      <w:start w:val="1"/>
+      <w:numFmt w:val="bullet"/>
+      <w:lvlText w:val=""/>
+      <w:lvlJc w:val="left"/>
+      <w:pPr>
+        <w:tabs>
+          <w:tab w:val="num" w:pos="1418"/>
+        </w:tabs>
+        <w:ind w:left="1418" w:hanging="283"/>
+      </w:pPr>
+      <w:rPr>
+        <w:rFonts w:ascii="Symbol" w:hAnsi="Symbol" w:cs="Symbol" w:hint="default"/>
+      </w:rPr>
+    </w:lvl>
+    <w:lvl w:ilvl="2">
+      <w:start w:val="1"/>
+      <w:numFmt w:val="bullet"/>
+      <w:lvlText w:val=""/>
+      <w:lvlJc w:val="left"/>
+      <w:pPr>
+        <w:tabs>
+          <w:tab w:val="num" w:pos="2127"/>
+        </w:tabs>
+        <w:ind w:left="2127" w:hanging="283"/>
+      </w:pPr>
+      <w:rPr>
+        <w:rFonts w:ascii="Symbol" w:hAnsi="Symbol" w:cs="Symbol" w:hint="default"/>
+      </w:rPr>
+    </w:lvl>
+    <w:lvl w:ilvl="3">
+      <w:start w:val="1"/>
+      <w:numFmt w:val="bullet"/>
+      <w:lvlText w:val=""/>
+      <w:lvlJc w:val="left"/>
+      <w:pPr>
+        <w:tabs>
+          <w:tab w:val="num" w:pos="2836"/>
+        </w:tabs>
+        <w:ind w:left="2836" w:hanging="283"/>
+      </w:pPr>
+      <w:rPr>
+        <w:rFonts w:ascii="Symbol" w:hAnsi="Symbol" w:cs="Symbol" w:hint="default"/>
+      </w:rPr>
+    </w:lvl>
+    <w:lvl w:ilvl="4">
+      <w:start w:val="1"/>
+      <w:numFmt w:val="bullet"/>
+      <w:lvlText w:val=""/>
+      <w:lvlJc w:val="left"/>
+      <w:pPr>
+        <w:tabs>
+          <w:tab w:val="num" w:pos="3545"/>
+        </w:tabs>
+        <w:ind w:left="3545" w:hanging="283"/>
+      </w:pPr>
+      <w:rPr>
+        <w:rFonts w:ascii="Symbol" w:hAnsi="Symbol" w:cs="Symbol" w:hint="default"/>
+      </w:rPr>
+    </w:lvl>
+    <w:lvl w:ilvl="5">
+      <w:start w:val="1"/>
+      <w:numFmt w:val="bullet"/>
+      <w:lvlText w:val=""/>
+      <w:lvlJc w:val="left"/>
+      <w:pPr>
+        <w:tabs>
+          <w:tab w:val="num" w:pos="4254"/>
+        </w:tabs>
+        <w:ind w:left="4254" w:hanging="283"/>
+      </w:pPr>
+      <w:rPr>
+        <w:rFonts w:ascii="Symbol" w:hAnsi="Symbol" w:cs="Symbol" w:hint="default"/>
+      </w:rPr>
+    </w:lvl>
+    <w:lvl w:ilvl="6">
+      <w:start w:val="1"/>
+      <w:numFmt w:val="bullet"/>
+      <w:lvlText w:val=""/>
+      <w:lvlJc w:val="left"/>
+      <w:pPr>
+        <w:tabs>
+          <w:tab w:val="num" w:pos="4963"/>
+        </w:tabs>
+        <w:ind w:left="4963" w:hanging="283"/>
+      </w:pPr>
+      <w:rPr>
+        <w:rFonts w:ascii="Symbol" w:hAnsi="Symbol" w:cs="Symbol" w:hint="default"/>
+      </w:rPr>
+    </w:lvl>
+    <w:lvl w:ilvl="7">
+      <w:start w:val="1"/>
+      <w:numFmt w:val="bullet"/>
+      <w:lvlText w:val=""/>
+      <w:lvlJc w:val="left"/>
+      <w:pPr>
+        <w:tabs>
+          <w:tab w:val="num" w:pos="5672"/>
+        </w:tabs>
+        <w:ind w:left="5672" w:hanging="283"/>
+      </w:pPr>
+      <w:rPr>
+        <w:rFonts w:ascii="Symbol" w:hAnsi="Symbol" w:cs="Symbol" w:hint="default"/>
+      </w:rPr>
+    </w:lvl>
+    <w:lvl w:ilvl="8">
+      <w:start w:val="1"/>
+      <w:numFmt w:val="bullet"/>
+      <w:lvlText w:val=""/>
+      <w:lvlJc w:val="left"/>
+      <w:pPr>
+        <w:tabs>
+          <w:tab w:val="num" w:pos="6381"/>
+        </w:tabs>
+        <w:ind w:left="6381" w:hanging="283"/>
+      </w:pPr>
+      <w:rPr>
+        <w:rFonts w:ascii="Symbol" w:hAnsi="Symbol" w:cs="Symbol" w:hint="default"/>
+      </w:rPr>
+    </w:lvl>
+  </w:abstractNum>
+  <w:abstractNum w:abstractNumId="10">
+    <w:lvl w:ilvl="0">
+      <w:start w:val="1"/>
+      <w:numFmt w:val="bullet"/>
+      <w:lvlText w:val=""/>
+      <w:lvlJc w:val="left"/>
+      <w:pPr>
+        <w:tabs>
+          <w:tab w:val="num" w:pos="709"/>
+        </w:tabs>
+        <w:ind w:left="709" w:hanging="283"/>
+      </w:pPr>
+      <w:rPr>
+        <w:rFonts w:ascii="Symbol" w:hAnsi="Symbol" w:cs="Symbol" w:hint="default"/>
+      </w:rPr>
+    </w:lvl>
+    <w:lvl w:ilvl="1">
+      <w:start w:val="1"/>
+      <w:numFmt w:val="bullet"/>
+      <w:lvlText w:val=""/>
+      <w:lvlJc w:val="left"/>
+      <w:pPr>
+        <w:tabs>
+          <w:tab w:val="num" w:pos="1418"/>
+        </w:tabs>
+        <w:ind w:left="1418" w:hanging="283"/>
+      </w:pPr>
+      <w:rPr>
+        <w:rFonts w:ascii="Symbol" w:hAnsi="Symbol" w:cs="Symbol" w:hint="default"/>
+      </w:rPr>
+    </w:lvl>
+    <w:lvl w:ilvl="2">
+      <w:start w:val="1"/>
+      <w:numFmt w:val="bullet"/>
+      <w:lvlText w:val=""/>
+      <w:lvlJc w:val="left"/>
+      <w:pPr>
+        <w:tabs>
+          <w:tab w:val="num" w:pos="2127"/>
+        </w:tabs>
+        <w:ind w:left="2127" w:hanging="283"/>
+      </w:pPr>
+      <w:rPr>
+        <w:rFonts w:ascii="Symbol" w:hAnsi="Symbol" w:cs="Symbol" w:hint="default"/>
+      </w:rPr>
+    </w:lvl>
+    <w:lvl w:ilvl="3">
+      <w:start w:val="1"/>
+      <w:numFmt w:val="bullet"/>
+      <w:lvlText w:val=""/>
+      <w:lvlJc w:val="left"/>
+      <w:pPr>
+        <w:tabs>
+          <w:tab w:val="num" w:pos="2836"/>
+        </w:tabs>
+        <w:ind w:left="2836" w:hanging="283"/>
+      </w:pPr>
+      <w:rPr>
+        <w:rFonts w:ascii="Symbol" w:hAnsi="Symbol" w:cs="Symbol" w:hint="default"/>
+      </w:rPr>
+    </w:lvl>
+    <w:lvl w:ilvl="4">
+      <w:start w:val="1"/>
+      <w:numFmt w:val="bullet"/>
+      <w:lvlText w:val=""/>
+      <w:lvlJc w:val="left"/>
+      <w:pPr>
+        <w:tabs>
+          <w:tab w:val="num" w:pos="3545"/>
+        </w:tabs>
+        <w:ind w:left="3545" w:hanging="283"/>
+      </w:pPr>
+      <w:rPr>
+        <w:rFonts w:ascii="Symbol" w:hAnsi="Symbol" w:cs="Symbol" w:hint="default"/>
+      </w:rPr>
+    </w:lvl>
+    <w:lvl w:ilvl="5">
+      <w:start w:val="1"/>
+      <w:numFmt w:val="bullet"/>
+      <w:lvlText w:val=""/>
+      <w:lvlJc w:val="left"/>
+      <w:pPr>
+        <w:tabs>
+          <w:tab w:val="num" w:pos="4254"/>
+        </w:tabs>
+        <w:ind w:left="4254" w:hanging="283"/>
+      </w:pPr>
+      <w:rPr>
+        <w:rFonts w:ascii="Symbol" w:hAnsi="Symbol" w:cs="Symbol" w:hint="default"/>
+      </w:rPr>
+    </w:lvl>
+    <w:lvl w:ilvl="6">
+      <w:start w:val="1"/>
+      <w:numFmt w:val="bullet"/>
+      <w:lvlText w:val=""/>
+      <w:lvlJc w:val="left"/>
+      <w:pPr>
+        <w:tabs>
+          <w:tab w:val="num" w:pos="4963"/>
+        </w:tabs>
+        <w:ind w:left="4963" w:hanging="283"/>
+      </w:pPr>
+      <w:rPr>
+        <w:rFonts w:ascii="Symbol" w:hAnsi="Symbol" w:cs="Symbol" w:hint="default"/>
+      </w:rPr>
+    </w:lvl>
+    <w:lvl w:ilvl="7">
+      <w:start w:val="1"/>
+      <w:numFmt w:val="bullet"/>
+      <w:lvlText w:val=""/>
+      <w:lvlJc w:val="left"/>
+      <w:pPr>
+        <w:tabs>
+          <w:tab w:val="num" w:pos="5672"/>
+        </w:tabs>
+        <w:ind w:left="5672" w:hanging="283"/>
+      </w:pPr>
+      <w:rPr>
+        <w:rFonts w:ascii="Symbol" w:hAnsi="Symbol" w:cs="Symbol" w:hint="default"/>
+      </w:rPr>
+    </w:lvl>
+    <w:lvl w:ilvl="8">
+      <w:start w:val="1"/>
+      <w:numFmt w:val="bullet"/>
+      <w:lvlText w:val=""/>
+      <w:lvlJc w:val="left"/>
+      <w:pPr>
+        <w:tabs>
+          <w:tab w:val="num" w:pos="6381"/>
+        </w:tabs>
+        <w:ind w:left="6381" w:hanging="283"/>
+      </w:pPr>
+      <w:rPr>
+        <w:rFonts w:ascii="Symbol" w:hAnsi="Symbol" w:cs="Symbol" w:hint="default"/>
+      </w:rPr>
+    </w:lvl>
+  </w:abstractNum>
   <w:num w:numId="1">
     <w:abstractNumId w:val="1"/>
   </w:num>
@@ -2836,6 +4557,27 @@
   </w:num>
   <w:num w:numId="3">
     <w:abstractNumId w:val="3"/>
+  </w:num>
+  <w:num w:numId="4">
+    <w:abstractNumId w:val="4"/>
+  </w:num>
+  <w:num w:numId="5">
+    <w:abstractNumId w:val="5"/>
+  </w:num>
+  <w:num w:numId="6">
+    <w:abstractNumId w:val="6"/>
+  </w:num>
+  <w:num w:numId="7">
+    <w:abstractNumId w:val="7"/>
+  </w:num>
+  <w:num w:numId="8">
+    <w:abstractNumId w:val="8"/>
+  </w:num>
+  <w:num w:numId="9">
+    <w:abstractNumId w:val="9"/>
+  </w:num>
+  <w:num w:numId="10">
+    <w:abstractNumId w:val="10"/>
   </w:num>
 </w:numbering>
 </file>
@@ -3906,6 +5648,18 @@
     <w:qFormat/>
     <w:rPr/>
   </w:style>
+  <w:style w:type="character" w:styleId="NumberingSymbols">
+    <w:name w:val="Numbering Symbols"/>
+    <w:qFormat/>
+    <w:rPr/>
+  </w:style>
+  <w:style w:type="character" w:styleId="Bullets">
+    <w:name w:val="Bullets"/>
+    <w:qFormat/>
+    <w:rPr>
+      <w:rFonts w:ascii="OpenSymbol" w:hAnsi="OpenSymbol" w:eastAsia="OpenSymbol" w:cs="OpenSymbol"/>
+    </w:rPr>
+  </w:style>
   <w:style w:type="paragraph" w:styleId="Heading">
     <w:name w:val="Heading"/>
     <w:basedOn w:val="Normal"/>

</xml_diff>